<commit_message>
Commit para acertar a numeração das páginas
</commit_message>
<xml_diff>
--- a/01 - Versão Final/[Final] Utilização de Behaviour-Driven Development para apoio à modelagem de requisitos e Gestão das Comunicações.docx
+++ b/01 - Versão Final/[Final] Utilização de Behaviour-Driven Development para apoio à modelagem de requisitos e Gestão das Comunicações.docx
@@ -8759,6 +8759,84 @@
           <w:sz w:val="24"/>
           <w:szCs w:val="24"/>
         </w:rPr>
+        <w:t xml:space="preserve"> Development</w:t>
+      </w:r>
+      <w:r>
+        <w:rPr>
+          <w:b w:val="0"/>
+          <w:sz w:val="24"/>
+          <w:szCs w:val="24"/>
+        </w:rPr>
+        <w:t xml:space="preserve"> .............................................................................</w:t>
+      </w:r>
+      <w:r>
+        <w:rPr>
+          <w:b w:val="0"/>
+          <w:sz w:val="24"/>
+          <w:szCs w:val="24"/>
+        </w:rPr>
+        <w:t>..</w:t>
+      </w:r>
+      <w:r>
+        <w:rPr>
+          <w:b w:val="0"/>
+          <w:sz w:val="24"/>
+          <w:szCs w:val="24"/>
+        </w:rPr>
+        <w:t xml:space="preserve">....  </w:t>
+      </w:r>
+      <w:r>
+        <w:rPr>
+          <w:b w:val="0"/>
+          <w:sz w:val="24"/>
+          <w:szCs w:val="24"/>
+          <w:lang w:val="en-US"/>
+        </w:rPr>
+        <w:t>2</w:t>
+      </w:r>
+      <w:r>
+        <w:rPr>
+          <w:b w:val="0"/>
+          <w:sz w:val="24"/>
+          <w:szCs w:val="24"/>
+          <w:lang w:val="en-US"/>
+        </w:rPr>
+        <w:t>9</w:t>
+      </w:r>
+    </w:p>
+    <w:p>
+      <w:pPr>
+        <w:spacing w:line="360" w:lineRule="auto"/>
+        <w:jc w:val="both"/>
+        <w:rPr>
+          <w:b w:val="0"/>
+          <w:sz w:val="24"/>
+          <w:szCs w:val="24"/>
+          <w:lang w:val="en-US"/>
+        </w:rPr>
+      </w:pPr>
+      <w:r>
+        <w:rPr>
+          <w:b w:val="0"/>
+          <w:sz w:val="24"/>
+          <w:szCs w:val="24"/>
+        </w:rPr>
+        <w:t>2.</w:t>
+      </w:r>
+      <w:r>
+        <w:rPr>
+          <w:b w:val="0"/>
+          <w:sz w:val="24"/>
+          <w:szCs w:val="24"/>
+        </w:rPr>
+        <w:t>6</w:t>
+      </w:r>
+      <w:r>
+        <w:rPr>
+          <w:b w:val="0"/>
+          <w:sz w:val="24"/>
+          <w:szCs w:val="24"/>
+        </w:rPr>
         <w:t xml:space="preserve"> </w:t>
       </w:r>
       <w:proofErr w:type="spellStart"/>
@@ -8768,7 +8846,7 @@
           <w:sz w:val="24"/>
           <w:szCs w:val="24"/>
         </w:rPr>
-        <w:t>Development</w:t>
+        <w:t>Behaviour-Driven</w:t>
       </w:r>
       <w:proofErr w:type="spellEnd"/>
       <w:r>
@@ -8777,106 +8855,8 @@
           <w:sz w:val="24"/>
           <w:szCs w:val="24"/>
         </w:rPr>
-        <w:t xml:space="preserve"> .............................................................................</w:t>
-      </w:r>
-      <w:r>
-        <w:rPr>
-          <w:b w:val="0"/>
-          <w:sz w:val="24"/>
-          <w:szCs w:val="24"/>
-        </w:rPr>
-        <w:t>..</w:t>
-      </w:r>
-      <w:r>
-        <w:rPr>
-          <w:b w:val="0"/>
-          <w:sz w:val="24"/>
-          <w:szCs w:val="24"/>
-        </w:rPr>
-        <w:t xml:space="preserve">....  </w:t>
-      </w:r>
-      <w:r>
-        <w:rPr>
-          <w:b w:val="0"/>
-          <w:sz w:val="24"/>
-          <w:szCs w:val="24"/>
-          <w:lang w:val="en-US"/>
-        </w:rPr>
-        <w:t>2</w:t>
-      </w:r>
-      <w:r>
-        <w:rPr>
-          <w:b w:val="0"/>
-          <w:sz w:val="24"/>
-          <w:szCs w:val="24"/>
-          <w:lang w:val="en-US"/>
-        </w:rPr>
-        <w:t>9</w:t>
-      </w:r>
-    </w:p>
-    <w:p>
-      <w:pPr>
-        <w:spacing w:line="360" w:lineRule="auto"/>
-        <w:jc w:val="both"/>
-        <w:rPr>
-          <w:b w:val="0"/>
-          <w:sz w:val="24"/>
-          <w:szCs w:val="24"/>
-          <w:lang w:val="en-US"/>
-        </w:rPr>
-      </w:pPr>
-      <w:r>
-        <w:rPr>
-          <w:b w:val="0"/>
-          <w:sz w:val="24"/>
-          <w:szCs w:val="24"/>
-        </w:rPr>
-        <w:t>2.</w:t>
-      </w:r>
-      <w:r>
-        <w:rPr>
-          <w:b w:val="0"/>
-          <w:sz w:val="24"/>
-          <w:szCs w:val="24"/>
-        </w:rPr>
-        <w:t>6</w:t>
-      </w:r>
-      <w:r>
-        <w:rPr>
-          <w:b w:val="0"/>
-          <w:sz w:val="24"/>
-          <w:szCs w:val="24"/>
-        </w:rPr>
-        <w:t xml:space="preserve"> </w:t>
-      </w:r>
-      <w:proofErr w:type="spellStart"/>
-      <w:r>
-        <w:rPr>
-          <w:b w:val="0"/>
-          <w:sz w:val="24"/>
-          <w:szCs w:val="24"/>
-        </w:rPr>
-        <w:t>Behaviour-Driven</w:t>
-      </w:r>
-      <w:proofErr w:type="spellEnd"/>
-      <w:r>
-        <w:rPr>
-          <w:b w:val="0"/>
-          <w:sz w:val="24"/>
-          <w:szCs w:val="24"/>
-        </w:rPr>
-        <w:t xml:space="preserve"> </w:t>
-      </w:r>
-      <w:proofErr w:type="spellStart"/>
-      <w:r>
-        <w:rPr>
-          <w:b w:val="0"/>
-          <w:sz w:val="24"/>
-          <w:szCs w:val="24"/>
-        </w:rPr>
-        <w:t>Development</w:t>
-      </w:r>
-      <w:proofErr w:type="spellEnd"/>
+        <w:t xml:space="preserve"> Development</w:t>
+      </w:r>
       <w:r>
         <w:rPr>
           <w:b w:val="0"/>
@@ -10462,39 +10442,16 @@
           <w:sz w:val="24"/>
           <w:szCs w:val="24"/>
         </w:rPr>
-      </w:pPr>
-    </w:p>
-    <w:p>
-      <w:pPr>
-        <w:spacing w:line="360" w:lineRule="auto"/>
-        <w:jc w:val="both"/>
-        <w:rPr>
-          <w:b w:val="0"/>
-          <w:sz w:val="24"/>
-          <w:szCs w:val="24"/>
-        </w:rPr>
-      </w:pPr>
-    </w:p>
-    <w:p>
-      <w:pPr>
-        <w:spacing w:line="360" w:lineRule="auto"/>
-        <w:jc w:val="both"/>
-        <w:rPr>
-          <w:b w:val="0"/>
-          <w:sz w:val="24"/>
-          <w:szCs w:val="24"/>
-        </w:rPr>
-      </w:pPr>
-    </w:p>
-    <w:p>
-      <w:pPr>
-        <w:spacing w:line="360" w:lineRule="auto"/>
-        <w:jc w:val="both"/>
-        <w:rPr>
-          <w:b w:val="0"/>
-          <w:sz w:val="24"/>
-          <w:szCs w:val="24"/>
-        </w:rPr>
+        <w:sectPr>
+          <w:headerReference w:type="default" r:id="rId12"/>
+          <w:footerReference w:type="default" r:id="rId13"/>
+          <w:headerReference w:type="first" r:id="rId14"/>
+          <w:footerReference w:type="first" r:id="rId15"/>
+          <w:pgSz w:w="11907" w:h="16840" w:code="9"/>
+          <w:pgMar w:top="1701" w:right="1134" w:bottom="1134" w:left="1701" w:header="709" w:footer="709" w:gutter="0"/>
+          <w:cols w:space="708"/>
+          <w:docGrid w:linePitch="360"/>
+        </w:sectPr>
       </w:pPr>
     </w:p>
     <w:p>
@@ -18037,7 +17994,7 @@
                     </pic:cNvPicPr>
                   </pic:nvPicPr>
                   <pic:blipFill>
-                    <a:blip r:embed="rId12">
+                    <a:blip r:embed="rId16">
                       <a:extLst>
                         <a:ext uri="{28A0092B-C50C-407E-A947-70E740481C1C}">
                           <a14:useLocalDpi xmlns:a14="http://schemas.microsoft.com/office/drawing/2010/main" val="0"/>
@@ -18437,7 +18394,7 @@
                     <pic:cNvPicPr/>
                   </pic:nvPicPr>
                   <pic:blipFill>
-                    <a:blip r:embed="rId13"/>
+                    <a:blip r:embed="rId17"/>
                     <a:stretch>
                       <a:fillRect/>
                     </a:stretch>
@@ -18638,7 +18595,7 @@
                     <pic:cNvPicPr/>
                   </pic:nvPicPr>
                   <pic:blipFill>
-                    <a:blip r:embed="rId14"/>
+                    <a:blip r:embed="rId18"/>
                     <a:stretch>
                       <a:fillRect/>
                     </a:stretch>
@@ -18882,7 +18839,7 @@
                     <pic:cNvPicPr/>
                   </pic:nvPicPr>
                   <pic:blipFill>
-                    <a:blip r:embed="rId15"/>
+                    <a:blip r:embed="rId19"/>
                     <a:stretch>
                       <a:fillRect/>
                     </a:stretch>
@@ -20126,7 +20083,7 @@
                     <pic:cNvPicPr/>
                   </pic:nvPicPr>
                   <pic:blipFill>
-                    <a:blip r:embed="rId16"/>
+                    <a:blip r:embed="rId20"/>
                     <a:stretch>
                       <a:fillRect/>
                     </a:stretch>
@@ -20585,7 +20542,7 @@
                     </pic:cNvPicPr>
                   </pic:nvPicPr>
                   <pic:blipFill>
-                    <a:blip r:embed="rId17" cstate="print">
+                    <a:blip r:embed="rId21" cstate="print">
                       <a:extLst>
                         <a:ext uri="{28A0092B-C50C-407E-A947-70E740481C1C}">
                           <a14:useLocalDpi xmlns:a14="http://schemas.microsoft.com/office/drawing/2010/main" val="0"/>
@@ -21256,6 +21213,7 @@
         <w:t xml:space="preserve">, além da questão </w:t>
       </w:r>
       <w:proofErr w:type="spellStart"/>
+      <w:proofErr w:type="gramStart"/>
       <w:r>
         <w:rPr>
           <w:b w:val="0"/>
@@ -21266,6 +21224,7 @@
         <w:t>contra-intuitiva</w:t>
       </w:r>
       <w:proofErr w:type="spellEnd"/>
+      <w:proofErr w:type="gramEnd"/>
       <w:r>
         <w:rPr>
           <w:b w:val="0"/>
@@ -21734,7 +21693,7 @@
                     </pic:cNvPicPr>
                   </pic:nvPicPr>
                   <pic:blipFill>
-                    <a:blip r:embed="rId18">
+                    <a:blip r:embed="rId22">
                       <a:extLst>
                         <a:ext uri="{28A0092B-C50C-407E-A947-70E740481C1C}">
                           <a14:useLocalDpi xmlns:a14="http://schemas.microsoft.com/office/drawing/2010/main" val="0"/>
@@ -34219,7 +34178,7 @@
                     </pic:cNvPicPr>
                   </pic:nvPicPr>
                   <pic:blipFill>
-                    <a:blip r:embed="rId19">
+                    <a:blip r:embed="rId23">
                       <a:extLst>
                         <a:ext uri="{28A0092B-C50C-407E-A947-70E740481C1C}">
                           <a14:useLocalDpi xmlns:a14="http://schemas.microsoft.com/office/drawing/2010/main" val="0"/>
@@ -35843,7 +35802,31 @@
                 <w:szCs w:val="20"/>
                 <w:lang w:eastAsia="pt-BR"/>
               </w:rPr>
-              <w:t>A utilização do BDD, sem as práticas de Gestão das Comunicações, seriam suficientes para a finalização bem sucedida do projeto? Justifique.</w:t>
+              <w:t xml:space="preserve">A utilização do BDD, sem as práticas de Gestão das Comunicações, seriam suficientes para a finalização </w:t>
+            </w:r>
+            <w:proofErr w:type="gramStart"/>
+            <w:r>
+              <w:rPr>
+                <w:rFonts w:ascii="Calibri" w:hAnsi="Calibri" w:cs="Calibri"/>
+                <w:color w:val="000000"/>
+                <w:kern w:val="0"/>
+                <w:sz w:val="20"/>
+                <w:szCs w:val="20"/>
+                <w:lang w:eastAsia="pt-BR"/>
+              </w:rPr>
+              <w:t>bem sucedida</w:t>
+            </w:r>
+            <w:proofErr w:type="gramEnd"/>
+            <w:r>
+              <w:rPr>
+                <w:rFonts w:ascii="Calibri" w:hAnsi="Calibri" w:cs="Calibri"/>
+                <w:color w:val="000000"/>
+                <w:kern w:val="0"/>
+                <w:sz w:val="20"/>
+                <w:szCs w:val="20"/>
+                <w:lang w:eastAsia="pt-BR"/>
+              </w:rPr>
+              <w:t xml:space="preserve"> do projeto? Justifique.</w:t>
             </w:r>
           </w:p>
         </w:tc>
@@ -36482,7 +36465,27 @@
           <w:sz w:val="24"/>
           <w:szCs w:val="22"/>
         </w:rPr>
-        <w:t xml:space="preserve">Item 6: Avaliação da influência das práticas na finalização bem sucedida do projeto por conta dos entendimentos sobre </w:t>
+        <w:t xml:space="preserve">Item 6: Avaliação da influência das práticas na finalização </w:t>
+      </w:r>
+      <w:proofErr w:type="gramStart"/>
+      <w:r>
+        <w:rPr>
+          <w:b w:val="0"/>
+          <w:bCs w:val="0"/>
+          <w:sz w:val="24"/>
+          <w:szCs w:val="22"/>
+        </w:rPr>
+        <w:t>bem sucedida</w:t>
+      </w:r>
+      <w:proofErr w:type="gramEnd"/>
+      <w:r>
+        <w:rPr>
+          <w:b w:val="0"/>
+          <w:bCs w:val="0"/>
+          <w:sz w:val="24"/>
+          <w:szCs w:val="22"/>
+        </w:rPr>
+        <w:t xml:space="preserve"> do projeto por conta dos entendimentos sobre </w:t>
       </w:r>
       <w:r>
         <w:rPr>
@@ -38173,7 +38176,7 @@
                     <pic:cNvPicPr/>
                   </pic:nvPicPr>
                   <pic:blipFill>
-                    <a:blip r:embed="rId20"/>
+                    <a:blip r:embed="rId24"/>
                     <a:stretch>
                       <a:fillRect/>
                     </a:stretch>
@@ -38303,7 +38306,7 @@
                     <pic:cNvPicPr/>
                   </pic:nvPicPr>
                   <pic:blipFill>
-                    <a:blip r:embed="rId21"/>
+                    <a:blip r:embed="rId25"/>
                     <a:stretch>
                       <a:fillRect/>
                     </a:stretch>
@@ -38431,7 +38434,7 @@
                     <pic:cNvPicPr/>
                   </pic:nvPicPr>
                   <pic:blipFill>
-                    <a:blip r:embed="rId21"/>
+                    <a:blip r:embed="rId25"/>
                     <a:stretch>
                       <a:fillRect/>
                     </a:stretch>
@@ -38913,7 +38916,7 @@
                     <pic:cNvPicPr/>
                   </pic:nvPicPr>
                   <pic:blipFill>
-                    <a:blip r:embed="rId22">
+                    <a:blip r:embed="rId26">
                       <a:extLst>
                         <a:ext uri="{28A0092B-C50C-407E-A947-70E740481C1C}">
                           <a14:useLocalDpi xmlns:a14="http://schemas.microsoft.com/office/drawing/2010/main" val="0"/>
@@ -39040,7 +39043,7 @@
                     <pic:cNvPicPr/>
                   </pic:nvPicPr>
                   <pic:blipFill>
-                    <a:blip r:embed="rId23">
+                    <a:blip r:embed="rId27">
                       <a:extLst>
                         <a:ext uri="{28A0092B-C50C-407E-A947-70E740481C1C}">
                           <a14:useLocalDpi xmlns:a14="http://schemas.microsoft.com/office/drawing/2010/main" val="0"/>
@@ -39159,7 +39162,7 @@
                     <pic:cNvPicPr/>
                   </pic:nvPicPr>
                   <pic:blipFill>
-                    <a:blip r:embed="rId24">
+                    <a:blip r:embed="rId28">
                       <a:extLst>
                         <a:ext uri="{28A0092B-C50C-407E-A947-70E740481C1C}">
                           <a14:useLocalDpi xmlns:a14="http://schemas.microsoft.com/office/drawing/2010/main" val="0"/>
@@ -40623,7 +40626,7 @@
                     <pic:cNvPicPr/>
                   </pic:nvPicPr>
                   <pic:blipFill>
-                    <a:blip r:embed="rId25"/>
+                    <a:blip r:embed="rId29"/>
                     <a:stretch>
                       <a:fillRect/>
                     </a:stretch>
@@ -40821,1263 +40824,6 @@
             <wp:extent cx="5760720" cy="2361565"/>
             <wp:effectExtent l="0" t="0" r="0" b="635"/>
             <wp:docPr id="17" name="Imagem 17"/>
-            <wp:cNvGraphicFramePr>
-              <a:graphicFrameLocks xmlns:a="http://schemas.openxmlformats.org/drawingml/2006/main" noChangeAspect="1"/>
-            </wp:cNvGraphicFramePr>
-            <a:graphic xmlns:a="http://schemas.openxmlformats.org/drawingml/2006/main">
-              <a:graphicData uri="http://schemas.openxmlformats.org/drawingml/2006/picture">
-                <pic:pic xmlns:pic="http://schemas.openxmlformats.org/drawingml/2006/picture">
-                  <pic:nvPicPr>
-                    <pic:cNvPr id="1" name=""/>
-                    <pic:cNvPicPr/>
-                  </pic:nvPicPr>
-                  <pic:blipFill>
-                    <a:blip r:embed="rId26"/>
-                    <a:stretch>
-                      <a:fillRect/>
-                    </a:stretch>
-                  </pic:blipFill>
-                  <pic:spPr>
-                    <a:xfrm>
-                      <a:off x="0" y="0"/>
-                      <a:ext cx="5760720" cy="2361565"/>
-                    </a:xfrm>
-                    <a:prstGeom prst="rect">
-                      <a:avLst/>
-                    </a:prstGeom>
-                  </pic:spPr>
-                </pic:pic>
-              </a:graphicData>
-            </a:graphic>
-          </wp:inline>
-        </w:drawing>
-      </w:r>
-    </w:p>
-    <w:p>
-      <w:pPr>
-        <w:spacing w:line="360" w:lineRule="auto"/>
-        <w:rPr>
-          <w:b w:val="0"/>
-          <w:sz w:val="20"/>
-          <w:szCs w:val="20"/>
-          <w:lang w:val="it-IT"/>
-        </w:rPr>
-      </w:pPr>
-      <w:r>
-        <w:rPr>
-          <w:b w:val="0"/>
-          <w:sz w:val="20"/>
-          <w:szCs w:val="20"/>
-          <w:lang w:val="it-IT"/>
-        </w:rPr>
-        <w:t xml:space="preserve">Fonte: </w:t>
-      </w:r>
-      <w:r>
-        <w:rPr>
-          <w:b w:val="0"/>
-          <w:sz w:val="20"/>
-          <w:szCs w:val="20"/>
-          <w:lang w:val="it-IT"/>
-        </w:rPr>
-        <w:t>O a</w:t>
-      </w:r>
-      <w:r>
-        <w:rPr>
-          <w:b w:val="0"/>
-          <w:sz w:val="20"/>
-          <w:szCs w:val="20"/>
-          <w:lang w:val="it-IT"/>
-        </w:rPr>
-        <w:t>utor</w:t>
-      </w:r>
-    </w:p>
-    <w:p>
-      <w:pPr>
-        <w:spacing w:line="360" w:lineRule="auto"/>
-        <w:jc w:val="both"/>
-        <w:rPr>
-          <w:b w:val="0"/>
-          <w:bCs w:val="0"/>
-          <w:sz w:val="24"/>
-          <w:szCs w:val="24"/>
-          <w:lang w:val="it-IT"/>
-        </w:rPr>
-      </w:pPr>
-    </w:p>
-    <w:p>
-      <w:pPr>
-        <w:spacing w:line="360" w:lineRule="auto"/>
-        <w:jc w:val="both"/>
-        <w:rPr>
-          <w:b w:val="0"/>
-          <w:bCs w:val="0"/>
-          <w:sz w:val="24"/>
-          <w:szCs w:val="24"/>
-          <w:lang w:val="it-IT"/>
-        </w:rPr>
-      </w:pPr>
-      <w:r>
-        <w:rPr>
-          <w:b w:val="0"/>
-          <w:bCs w:val="0"/>
-          <w:sz w:val="24"/>
-          <w:szCs w:val="24"/>
-          <w:lang w:val="it-IT"/>
-        </w:rPr>
-        <w:t>O</w:t>
-      </w:r>
-      <w:r>
-        <w:rPr>
-          <w:b w:val="0"/>
-          <w:bCs w:val="0"/>
-          <w:sz w:val="24"/>
-          <w:szCs w:val="24"/>
-          <w:lang w:val="it-IT"/>
-        </w:rPr>
-        <w:t xml:space="preserve"> único</w:t>
-      </w:r>
-      <w:r>
-        <w:rPr>
-          <w:b w:val="0"/>
-          <w:bCs w:val="0"/>
-          <w:sz w:val="24"/>
-          <w:szCs w:val="24"/>
-          <w:lang w:val="it-IT"/>
-        </w:rPr>
-        <w:t xml:space="preserve"> participante que </w:t>
-      </w:r>
-      <w:r>
-        <w:rPr>
-          <w:b w:val="0"/>
-          <w:bCs w:val="0"/>
-          <w:sz w:val="24"/>
-          <w:szCs w:val="24"/>
-          <w:lang w:val="it-IT"/>
-        </w:rPr>
-        <w:t>pontuou que não foi necessariamente o BDD que contribuiu no entendimento,</w:t>
-      </w:r>
-      <w:r>
-        <w:rPr>
-          <w:b w:val="0"/>
-          <w:bCs w:val="0"/>
-          <w:sz w:val="24"/>
-          <w:szCs w:val="24"/>
-          <w:lang w:val="it-IT"/>
-        </w:rPr>
-        <w:t xml:space="preserve"> o fez porquê em sua perspectiva, o que contribui para esse entendimento são justamente as comunicações.</w:t>
-      </w:r>
-      <w:r>
-        <w:rPr>
-          <w:b w:val="0"/>
-          <w:bCs w:val="0"/>
-          <w:sz w:val="24"/>
-          <w:szCs w:val="24"/>
-          <w:lang w:val="it-IT"/>
-        </w:rPr>
-        <w:t xml:space="preserve"> Alinhado com esta afirmação, houve unanimidade no entendimento de que as comunicações e reuniões do projeto contribuíram </w:t>
-      </w:r>
-      <w:r>
-        <w:rPr>
-          <w:b w:val="0"/>
-          <w:bCs w:val="0"/>
-          <w:sz w:val="24"/>
-          <w:szCs w:val="24"/>
-          <w:lang w:val="it-IT"/>
-        </w:rPr>
-        <w:t>para uma menor incidência de conflitos</w:t>
-      </w:r>
-      <w:r>
-        <w:rPr>
-          <w:b w:val="0"/>
-          <w:bCs w:val="0"/>
-          <w:sz w:val="24"/>
-          <w:szCs w:val="24"/>
-          <w:lang w:val="it-IT"/>
-        </w:rPr>
-        <w:t>,</w:t>
-      </w:r>
-      <w:r>
-        <w:rPr>
-          <w:b w:val="0"/>
-          <w:bCs w:val="0"/>
-          <w:sz w:val="24"/>
-          <w:szCs w:val="24"/>
-          <w:lang w:val="it-IT"/>
-        </w:rPr>
-        <w:t xml:space="preserve"> conforme figura 1</w:t>
-      </w:r>
-      <w:r>
-        <w:rPr>
-          <w:b w:val="0"/>
-          <w:bCs w:val="0"/>
-          <w:sz w:val="24"/>
-          <w:szCs w:val="24"/>
-          <w:lang w:val="it-IT"/>
-        </w:rPr>
-        <w:t>7</w:t>
-      </w:r>
-      <w:r>
-        <w:rPr>
-          <w:b w:val="0"/>
-          <w:bCs w:val="0"/>
-          <w:sz w:val="24"/>
-          <w:szCs w:val="24"/>
-          <w:lang w:val="it-IT"/>
-        </w:rPr>
-        <w:t>.</w:t>
-      </w:r>
-      <w:r>
-        <w:rPr>
-          <w:b w:val="0"/>
-          <w:bCs w:val="0"/>
-          <w:sz w:val="24"/>
-          <w:szCs w:val="24"/>
-          <w:lang w:val="it-IT"/>
-        </w:rPr>
-        <w:t xml:space="preserve"> </w:t>
-      </w:r>
-      <w:r>
-        <w:rPr>
-          <w:b w:val="0"/>
-          <w:bCs w:val="0"/>
-          <w:sz w:val="24"/>
-          <w:szCs w:val="24"/>
-          <w:lang w:val="it-IT"/>
-        </w:rPr>
-        <w:t>Isso</w:t>
-      </w:r>
-      <w:r>
-        <w:rPr>
-          <w:b w:val="0"/>
-          <w:bCs w:val="0"/>
-          <w:sz w:val="24"/>
-          <w:szCs w:val="24"/>
-          <w:lang w:val="it-IT"/>
-        </w:rPr>
-        <w:t xml:space="preserve"> corrobora com o entendimento de que o BDD, além de servir de apoio à modelagem de requisitos através de comportamentos, é importante aliado à Gestão das Comunicações, visto que as documentações produzidas servem como base nestes alinhamentos e ajuda as partes interessadas no atingimento de um entendimento mútuo das necessidades do projeto</w:t>
-      </w:r>
-      <w:r>
-        <w:rPr>
-          <w:b w:val="0"/>
-          <w:bCs w:val="0"/>
-          <w:sz w:val="24"/>
-          <w:szCs w:val="24"/>
-          <w:lang w:val="it-IT"/>
-        </w:rPr>
-        <w:t>.</w:t>
-      </w:r>
-      <w:r>
-        <w:rPr>
-          <w:b w:val="0"/>
-          <w:bCs w:val="0"/>
-          <w:sz w:val="24"/>
-          <w:szCs w:val="24"/>
-          <w:lang w:val="it-IT"/>
-        </w:rPr>
-        <w:t xml:space="preserve"> Também houve unanimidade nas afirmações de que o BDD sozinho, sem a devida Gestão das Comunicações, não seria suficiente para atingimento dos objetivos do projeto.</w:t>
-      </w:r>
-    </w:p>
-    <w:p>
-      <w:pPr>
-        <w:spacing w:line="360" w:lineRule="auto"/>
-        <w:jc w:val="both"/>
-        <w:rPr>
-          <w:b w:val="0"/>
-          <w:bCs w:val="0"/>
-          <w:sz w:val="24"/>
-          <w:szCs w:val="24"/>
-          <w:lang w:val="it-IT"/>
-        </w:rPr>
-      </w:pPr>
-    </w:p>
-    <w:p>
-      <w:pPr>
-        <w:spacing w:line="360" w:lineRule="auto"/>
-        <w:jc w:val="both"/>
-        <w:rPr>
-          <w:b w:val="0"/>
-          <w:bCs w:val="0"/>
-          <w:sz w:val="24"/>
-          <w:szCs w:val="24"/>
-          <w:lang w:val="it-IT"/>
-        </w:rPr>
-      </w:pPr>
-    </w:p>
-    <w:p>
-      <w:pPr>
-        <w:spacing w:line="360" w:lineRule="auto"/>
-        <w:jc w:val="both"/>
-        <w:rPr>
-          <w:b w:val="0"/>
-          <w:bCs w:val="0"/>
-          <w:sz w:val="24"/>
-          <w:szCs w:val="24"/>
-          <w:lang w:val="it-IT"/>
-        </w:rPr>
-      </w:pPr>
-    </w:p>
-    <w:p>
-      <w:pPr>
-        <w:spacing w:line="360" w:lineRule="auto"/>
-        <w:jc w:val="both"/>
-        <w:rPr>
-          <w:b w:val="0"/>
-          <w:bCs w:val="0"/>
-          <w:sz w:val="24"/>
-          <w:szCs w:val="24"/>
-          <w:lang w:val="it-IT"/>
-        </w:rPr>
-      </w:pPr>
-    </w:p>
-    <w:p>
-      <w:pPr>
-        <w:spacing w:line="360" w:lineRule="auto"/>
-        <w:jc w:val="center"/>
-        <w:rPr>
-          <w:b w:val="0"/>
-          <w:bCs w:val="0"/>
-          <w:sz w:val="24"/>
-          <w:szCs w:val="24"/>
-          <w:lang w:val="it-IT"/>
-        </w:rPr>
-      </w:pPr>
-      <w:r>
-        <w:rPr>
-          <w:b w:val="0"/>
-          <w:bCs w:val="0"/>
-          <w:noProof/>
-          <w:sz w:val="24"/>
-          <w:szCs w:val="24"/>
-        </w:rPr>
-        <w:lastRenderedPageBreak/>
-        <w:t>Figura 17 – Percepção dos participantes sobre influência das comunicações na menor incidência de conflitos</w:t>
-      </w:r>
-    </w:p>
-    <w:p>
-      <w:pPr>
-        <w:spacing w:line="360" w:lineRule="auto"/>
-        <w:jc w:val="both"/>
-        <w:rPr>
-          <w:b w:val="0"/>
-          <w:bCs w:val="0"/>
-          <w:sz w:val="24"/>
-          <w:szCs w:val="24"/>
-          <w:lang w:val="it-IT"/>
-        </w:rPr>
-      </w:pPr>
-      <w:r>
-        <w:rPr>
-          <w:b w:val="0"/>
-          <w:bCs w:val="0"/>
-          <w:noProof/>
-          <w:sz w:val="24"/>
-          <w:szCs w:val="24"/>
-          <w:lang w:val="it-IT"/>
-        </w:rPr>
-        <w:drawing>
-          <wp:inline distT="0" distB="0" distL="0" distR="0" wp14:anchorId="191F15D1" wp14:editId="68172772">
-            <wp:extent cx="5760720" cy="2267585"/>
-            <wp:effectExtent l="0" t="0" r="0" b="0"/>
-            <wp:docPr id="24" name="Imagem 24"/>
-            <wp:cNvGraphicFramePr>
-              <a:graphicFrameLocks xmlns:a="http://schemas.openxmlformats.org/drawingml/2006/main" noChangeAspect="1"/>
-            </wp:cNvGraphicFramePr>
-            <a:graphic xmlns:a="http://schemas.openxmlformats.org/drawingml/2006/main">
-              <a:graphicData uri="http://schemas.openxmlformats.org/drawingml/2006/picture">
-                <pic:pic xmlns:pic="http://schemas.openxmlformats.org/drawingml/2006/picture">
-                  <pic:nvPicPr>
-                    <pic:cNvPr id="1" name=""/>
-                    <pic:cNvPicPr/>
-                  </pic:nvPicPr>
-                  <pic:blipFill>
-                    <a:blip r:embed="rId27"/>
-                    <a:stretch>
-                      <a:fillRect/>
-                    </a:stretch>
-                  </pic:blipFill>
-                  <pic:spPr>
-                    <a:xfrm>
-                      <a:off x="0" y="0"/>
-                      <a:ext cx="5760720" cy="2267585"/>
-                    </a:xfrm>
-                    <a:prstGeom prst="rect">
-                      <a:avLst/>
-                    </a:prstGeom>
-                  </pic:spPr>
-                </pic:pic>
-              </a:graphicData>
-            </a:graphic>
-          </wp:inline>
-        </w:drawing>
-      </w:r>
-    </w:p>
-    <w:p>
-      <w:pPr>
-        <w:spacing w:line="360" w:lineRule="auto"/>
-        <w:rPr>
-          <w:b w:val="0"/>
-          <w:sz w:val="20"/>
-          <w:szCs w:val="20"/>
-          <w:lang w:val="it-IT"/>
-        </w:rPr>
-      </w:pPr>
-      <w:r>
-        <w:rPr>
-          <w:b w:val="0"/>
-          <w:sz w:val="20"/>
-          <w:szCs w:val="20"/>
-          <w:lang w:val="it-IT"/>
-        </w:rPr>
-        <w:t xml:space="preserve">Fonte: </w:t>
-      </w:r>
-      <w:r>
-        <w:rPr>
-          <w:b w:val="0"/>
-          <w:sz w:val="20"/>
-          <w:szCs w:val="20"/>
-          <w:lang w:val="it-IT"/>
-        </w:rPr>
-        <w:t>O a</w:t>
-      </w:r>
-      <w:r>
-        <w:rPr>
-          <w:b w:val="0"/>
-          <w:sz w:val="20"/>
-          <w:szCs w:val="20"/>
-          <w:lang w:val="it-IT"/>
-        </w:rPr>
-        <w:t>utor</w:t>
-      </w:r>
-    </w:p>
-    <w:p>
-      <w:pPr>
-        <w:spacing w:line="360" w:lineRule="auto"/>
-        <w:jc w:val="both"/>
-        <w:rPr>
-          <w:b w:val="0"/>
-          <w:bCs w:val="0"/>
-          <w:sz w:val="24"/>
-          <w:szCs w:val="24"/>
-          <w:lang w:val="it-IT"/>
-        </w:rPr>
-      </w:pPr>
-    </w:p>
-    <w:p>
-      <w:pPr>
-        <w:spacing w:line="360" w:lineRule="auto"/>
-        <w:jc w:val="both"/>
-        <w:rPr>
-          <w:b w:val="0"/>
-          <w:bCs w:val="0"/>
-          <w:sz w:val="24"/>
-          <w:szCs w:val="24"/>
-          <w:lang w:val="it-IT"/>
-        </w:rPr>
-      </w:pPr>
-      <w:r>
-        <w:rPr>
-          <w:b w:val="0"/>
-          <w:bCs w:val="0"/>
-          <w:sz w:val="24"/>
-          <w:szCs w:val="24"/>
-          <w:lang w:val="it-IT"/>
-        </w:rPr>
-        <w:t xml:space="preserve">O grau de influência do BDD na finalização bem sucedida do projeto, de acordo com os respondentes, ficou com uma média igual a 8, </w:t>
-      </w:r>
-      <w:r>
-        <w:rPr>
-          <w:b w:val="0"/>
-          <w:bCs w:val="0"/>
-          <w:sz w:val="24"/>
-          <w:szCs w:val="24"/>
-          <w:lang w:val="it-IT"/>
-        </w:rPr>
-        <w:t xml:space="preserve">conforme figura 18, </w:t>
-      </w:r>
-      <w:r>
-        <w:rPr>
-          <w:b w:val="0"/>
-          <w:bCs w:val="0"/>
-          <w:sz w:val="24"/>
-          <w:szCs w:val="24"/>
-          <w:lang w:val="it-IT"/>
-        </w:rPr>
-        <w:t>e que a definição e entendimento em conjunto e com linguagem comum, bem como a preocupação em inic</w:t>
-      </w:r>
-      <w:r>
-        <w:rPr>
-          <w:b w:val="0"/>
-          <w:bCs w:val="0"/>
-          <w:sz w:val="24"/>
-          <w:szCs w:val="24"/>
-          <w:lang w:val="it-IT"/>
-        </w:rPr>
-        <w:t>i</w:t>
-      </w:r>
-      <w:r>
-        <w:rPr>
-          <w:b w:val="0"/>
-          <w:bCs w:val="0"/>
-          <w:sz w:val="24"/>
-          <w:szCs w:val="24"/>
-          <w:lang w:val="it-IT"/>
-        </w:rPr>
-        <w:t>ar os desenvolvimentos somente após conclusão e formalização dos entendimentos, são pontos positivos desta abordagem com relação à outras que já foram utilizadas pelos participantes do estudo.</w:t>
-      </w:r>
-    </w:p>
-    <w:p>
-      <w:pPr>
-        <w:spacing w:line="360" w:lineRule="auto"/>
-        <w:jc w:val="center"/>
-        <w:rPr>
-          <w:b w:val="0"/>
-          <w:bCs w:val="0"/>
-          <w:noProof/>
-          <w:sz w:val="24"/>
-          <w:szCs w:val="24"/>
-        </w:rPr>
-      </w:pPr>
-    </w:p>
-    <w:p>
-      <w:pPr>
-        <w:spacing w:line="360" w:lineRule="auto"/>
-        <w:jc w:val="center"/>
-        <w:rPr>
-          <w:b w:val="0"/>
-          <w:bCs w:val="0"/>
-          <w:noProof/>
-          <w:sz w:val="24"/>
-          <w:szCs w:val="24"/>
-        </w:rPr>
-      </w:pPr>
-    </w:p>
-    <w:p>
-      <w:pPr>
-        <w:spacing w:line="360" w:lineRule="auto"/>
-        <w:jc w:val="center"/>
-        <w:rPr>
-          <w:b w:val="0"/>
-          <w:bCs w:val="0"/>
-          <w:noProof/>
-          <w:sz w:val="24"/>
-          <w:szCs w:val="24"/>
-        </w:rPr>
-      </w:pPr>
-    </w:p>
-    <w:p>
-      <w:pPr>
-        <w:spacing w:line="360" w:lineRule="auto"/>
-        <w:jc w:val="center"/>
-        <w:rPr>
-          <w:b w:val="0"/>
-          <w:bCs w:val="0"/>
-          <w:noProof/>
-          <w:sz w:val="24"/>
-          <w:szCs w:val="24"/>
-        </w:rPr>
-      </w:pPr>
-    </w:p>
-    <w:p>
-      <w:pPr>
-        <w:spacing w:line="360" w:lineRule="auto"/>
-        <w:jc w:val="center"/>
-        <w:rPr>
-          <w:b w:val="0"/>
-          <w:bCs w:val="0"/>
-          <w:noProof/>
-          <w:sz w:val="24"/>
-          <w:szCs w:val="24"/>
-        </w:rPr>
-      </w:pPr>
-    </w:p>
-    <w:p>
-      <w:pPr>
-        <w:spacing w:line="360" w:lineRule="auto"/>
-        <w:jc w:val="center"/>
-        <w:rPr>
-          <w:b w:val="0"/>
-          <w:bCs w:val="0"/>
-          <w:noProof/>
-          <w:sz w:val="24"/>
-          <w:szCs w:val="24"/>
-        </w:rPr>
-      </w:pPr>
-    </w:p>
-    <w:p>
-      <w:pPr>
-        <w:spacing w:line="360" w:lineRule="auto"/>
-        <w:jc w:val="center"/>
-        <w:rPr>
-          <w:b w:val="0"/>
-          <w:bCs w:val="0"/>
-          <w:noProof/>
-          <w:sz w:val="24"/>
-          <w:szCs w:val="24"/>
-        </w:rPr>
-      </w:pPr>
-    </w:p>
-    <w:p>
-      <w:pPr>
-        <w:spacing w:line="360" w:lineRule="auto"/>
-        <w:jc w:val="center"/>
-        <w:rPr>
-          <w:b w:val="0"/>
-          <w:bCs w:val="0"/>
-          <w:noProof/>
-          <w:sz w:val="24"/>
-          <w:szCs w:val="24"/>
-        </w:rPr>
-      </w:pPr>
-    </w:p>
-    <w:p>
-      <w:pPr>
-        <w:spacing w:line="360" w:lineRule="auto"/>
-        <w:jc w:val="center"/>
-        <w:rPr>
-          <w:b w:val="0"/>
-          <w:bCs w:val="0"/>
-          <w:noProof/>
-          <w:sz w:val="24"/>
-          <w:szCs w:val="24"/>
-        </w:rPr>
-      </w:pPr>
-    </w:p>
-    <w:p>
-      <w:pPr>
-        <w:spacing w:line="360" w:lineRule="auto"/>
-        <w:jc w:val="center"/>
-        <w:rPr>
-          <w:b w:val="0"/>
-          <w:bCs w:val="0"/>
-          <w:noProof/>
-          <w:sz w:val="24"/>
-          <w:szCs w:val="24"/>
-        </w:rPr>
-      </w:pPr>
-    </w:p>
-    <w:p>
-      <w:pPr>
-        <w:spacing w:line="360" w:lineRule="auto"/>
-        <w:jc w:val="center"/>
-        <w:rPr>
-          <w:b w:val="0"/>
-          <w:bCs w:val="0"/>
-          <w:noProof/>
-          <w:sz w:val="24"/>
-          <w:szCs w:val="24"/>
-        </w:rPr>
-      </w:pPr>
-    </w:p>
-    <w:p>
-      <w:pPr>
-        <w:spacing w:line="360" w:lineRule="auto"/>
-        <w:jc w:val="center"/>
-        <w:rPr>
-          <w:b w:val="0"/>
-          <w:bCs w:val="0"/>
-          <w:noProof/>
-          <w:sz w:val="24"/>
-          <w:szCs w:val="24"/>
-        </w:rPr>
-      </w:pPr>
-    </w:p>
-    <w:p>
-      <w:pPr>
-        <w:spacing w:line="360" w:lineRule="auto"/>
-        <w:jc w:val="center"/>
-        <w:rPr>
-          <w:b w:val="0"/>
-          <w:bCs w:val="0"/>
-          <w:noProof/>
-          <w:sz w:val="24"/>
-          <w:szCs w:val="24"/>
-        </w:rPr>
-      </w:pPr>
-    </w:p>
-    <w:p>
-      <w:pPr>
-        <w:spacing w:line="360" w:lineRule="auto"/>
-        <w:jc w:val="center"/>
-        <w:rPr>
-          <w:b w:val="0"/>
-          <w:bCs w:val="0"/>
-          <w:noProof/>
-          <w:sz w:val="24"/>
-          <w:szCs w:val="24"/>
-        </w:rPr>
-      </w:pPr>
-    </w:p>
-    <w:p>
-      <w:pPr>
-        <w:spacing w:line="360" w:lineRule="auto"/>
-        <w:jc w:val="center"/>
-        <w:rPr>
-          <w:b w:val="0"/>
-          <w:bCs w:val="0"/>
-          <w:sz w:val="24"/>
-          <w:szCs w:val="24"/>
-          <w:lang w:val="it-IT"/>
-        </w:rPr>
-      </w:pPr>
-      <w:r>
-        <w:rPr>
-          <w:b w:val="0"/>
-          <w:bCs w:val="0"/>
-          <w:noProof/>
-          <w:sz w:val="24"/>
-          <w:szCs w:val="24"/>
-        </w:rPr>
-        <w:lastRenderedPageBreak/>
-        <w:t>Figura 18 – Percepção dos participantes sobre influência do BDD nos resultados do projeto</w:t>
-      </w:r>
-    </w:p>
-    <w:p>
-      <w:pPr>
-        <w:spacing w:line="360" w:lineRule="auto"/>
-        <w:jc w:val="both"/>
-        <w:rPr>
-          <w:b w:val="0"/>
-          <w:bCs w:val="0"/>
-          <w:sz w:val="24"/>
-          <w:szCs w:val="24"/>
-          <w:lang w:val="it-IT"/>
-        </w:rPr>
-      </w:pPr>
-      <w:r>
-        <w:rPr>
-          <w:b w:val="0"/>
-          <w:bCs w:val="0"/>
-          <w:noProof/>
-          <w:sz w:val="24"/>
-          <w:szCs w:val="24"/>
-          <w:lang w:val="it-IT"/>
-        </w:rPr>
-        <w:drawing>
-          <wp:inline distT="0" distB="0" distL="0" distR="0" wp14:anchorId="75FB3F3C" wp14:editId="795A5D25">
-            <wp:extent cx="5295900" cy="3713902"/>
-            <wp:effectExtent l="0" t="0" r="0" b="1270"/>
-            <wp:docPr id="26" name="Imagem 26"/>
-            <wp:cNvGraphicFramePr>
-              <a:graphicFrameLocks xmlns:a="http://schemas.openxmlformats.org/drawingml/2006/main" noChangeAspect="1"/>
-            </wp:cNvGraphicFramePr>
-            <a:graphic xmlns:a="http://schemas.openxmlformats.org/drawingml/2006/main">
-              <a:graphicData uri="http://schemas.openxmlformats.org/drawingml/2006/picture">
-                <pic:pic xmlns:pic="http://schemas.openxmlformats.org/drawingml/2006/picture">
-                  <pic:nvPicPr>
-                    <pic:cNvPr id="1" name=""/>
-                    <pic:cNvPicPr/>
-                  </pic:nvPicPr>
-                  <pic:blipFill>
-                    <a:blip r:embed="rId28"/>
-                    <a:stretch>
-                      <a:fillRect/>
-                    </a:stretch>
-                  </pic:blipFill>
-                  <pic:spPr>
-                    <a:xfrm>
-                      <a:off x="0" y="0"/>
-                      <a:ext cx="5309883" cy="3723708"/>
-                    </a:xfrm>
-                    <a:prstGeom prst="rect">
-                      <a:avLst/>
-                    </a:prstGeom>
-                  </pic:spPr>
-                </pic:pic>
-              </a:graphicData>
-            </a:graphic>
-          </wp:inline>
-        </w:drawing>
-      </w:r>
-    </w:p>
-    <w:p>
-      <w:pPr>
-        <w:spacing w:line="360" w:lineRule="auto"/>
-        <w:rPr>
-          <w:b w:val="0"/>
-          <w:sz w:val="20"/>
-          <w:szCs w:val="20"/>
-          <w:lang w:val="it-IT"/>
-        </w:rPr>
-      </w:pPr>
-      <w:r>
-        <w:rPr>
-          <w:b w:val="0"/>
-          <w:sz w:val="20"/>
-          <w:szCs w:val="20"/>
-          <w:lang w:val="it-IT"/>
-        </w:rPr>
-        <w:t xml:space="preserve">Fonte: </w:t>
-      </w:r>
-      <w:r>
-        <w:rPr>
-          <w:b w:val="0"/>
-          <w:sz w:val="20"/>
-          <w:szCs w:val="20"/>
-          <w:lang w:val="it-IT"/>
-        </w:rPr>
-        <w:t>O a</w:t>
-      </w:r>
-      <w:r>
-        <w:rPr>
-          <w:b w:val="0"/>
-          <w:sz w:val="20"/>
-          <w:szCs w:val="20"/>
-          <w:lang w:val="it-IT"/>
-        </w:rPr>
-        <w:t>utor</w:t>
-      </w:r>
-    </w:p>
-    <w:p>
-      <w:pPr>
-        <w:spacing w:line="360" w:lineRule="auto"/>
-        <w:jc w:val="both"/>
-        <w:rPr>
-          <w:b w:val="0"/>
-          <w:bCs w:val="0"/>
-          <w:sz w:val="24"/>
-          <w:szCs w:val="24"/>
-          <w:lang w:val="it-IT"/>
-        </w:rPr>
-      </w:pPr>
-    </w:p>
-    <w:p>
-      <w:pPr>
-        <w:spacing w:line="360" w:lineRule="auto"/>
-        <w:jc w:val="both"/>
-        <w:rPr>
-          <w:b w:val="0"/>
-          <w:bCs w:val="0"/>
-          <w:sz w:val="24"/>
-          <w:szCs w:val="24"/>
-          <w:lang w:val="it-IT"/>
-        </w:rPr>
-      </w:pPr>
-      <w:r>
-        <w:rPr>
-          <w:b w:val="0"/>
-          <w:bCs w:val="0"/>
-          <w:sz w:val="24"/>
-          <w:szCs w:val="24"/>
-          <w:lang w:val="it-IT"/>
-        </w:rPr>
-        <w:t xml:space="preserve">Considerando as perspectivas dos participantes e Responsável pelo Projeto, a finalização do projeto foi bem sucedida, indicando uma tendência de uso das abordagens propostas em projetos futuros, alinhada com as respostas </w:t>
-      </w:r>
-      <w:r>
-        <w:rPr>
-          <w:b w:val="0"/>
-          <w:bCs w:val="0"/>
-          <w:sz w:val="24"/>
-          <w:szCs w:val="24"/>
-          <w:lang w:val="it-IT"/>
-        </w:rPr>
-        <w:t>dos itens “A finalização do projeto foi bem sucedida?”</w:t>
-      </w:r>
-      <w:r>
-        <w:rPr>
-          <w:b w:val="0"/>
-          <w:bCs w:val="0"/>
-          <w:sz w:val="24"/>
-          <w:szCs w:val="24"/>
-          <w:lang w:val="it-IT"/>
-        </w:rPr>
-        <w:t>, no qual</w:t>
-      </w:r>
-      <w:r>
-        <w:rPr>
-          <w:b w:val="0"/>
-          <w:bCs w:val="0"/>
-          <w:sz w:val="24"/>
-          <w:szCs w:val="24"/>
-          <w:lang w:val="it-IT"/>
-        </w:rPr>
-        <w:t xml:space="preserve"> conforme figura 19</w:t>
-      </w:r>
-      <w:r>
-        <w:rPr>
-          <w:b w:val="0"/>
-          <w:bCs w:val="0"/>
-          <w:sz w:val="24"/>
-          <w:szCs w:val="24"/>
-          <w:lang w:val="it-IT"/>
-        </w:rPr>
-        <w:t xml:space="preserve"> há unanimade a respeito da percepção de que a entrega do projeto foi bem sucedida,</w:t>
-      </w:r>
-      <w:r>
-        <w:rPr>
-          <w:b w:val="0"/>
-          <w:bCs w:val="0"/>
-          <w:sz w:val="24"/>
-          <w:szCs w:val="24"/>
-          <w:lang w:val="it-IT"/>
-        </w:rPr>
-        <w:t xml:space="preserve"> e</w:t>
-      </w:r>
-      <w:r>
-        <w:rPr>
-          <w:b w:val="0"/>
-          <w:bCs w:val="0"/>
-          <w:sz w:val="24"/>
-          <w:szCs w:val="24"/>
-          <w:lang w:val="it-IT"/>
-        </w:rPr>
-        <w:t xml:space="preserve"> </w:t>
-      </w:r>
-      <w:r>
-        <w:rPr>
-          <w:b w:val="0"/>
-          <w:bCs w:val="0"/>
-          <w:sz w:val="24"/>
-          <w:szCs w:val="24"/>
-          <w:lang w:val="it-IT"/>
-        </w:rPr>
-        <w:t>“De 0 10, qual a chance de você utilizar estas técnicas em outro projeto?” d</w:t>
-      </w:r>
-      <w:r>
-        <w:rPr>
-          <w:b w:val="0"/>
-          <w:bCs w:val="0"/>
-          <w:sz w:val="24"/>
-          <w:szCs w:val="24"/>
-          <w:lang w:val="it-IT"/>
-        </w:rPr>
-        <w:t>o questionário</w:t>
-      </w:r>
-      <w:r>
-        <w:rPr>
-          <w:b w:val="0"/>
-          <w:bCs w:val="0"/>
-          <w:sz w:val="24"/>
-          <w:szCs w:val="24"/>
-          <w:lang w:val="it-IT"/>
-        </w:rPr>
-        <w:t>, visto que o índice de recomendação do BDD é aproximadamente igual a 9</w:t>
-      </w:r>
-      <w:r>
-        <w:rPr>
-          <w:b w:val="0"/>
-          <w:bCs w:val="0"/>
-          <w:sz w:val="24"/>
-          <w:szCs w:val="24"/>
-          <w:lang w:val="it-IT"/>
-        </w:rPr>
-        <w:t>, conforme figura 20</w:t>
-      </w:r>
-      <w:r>
-        <w:rPr>
-          <w:b w:val="0"/>
-          <w:bCs w:val="0"/>
-          <w:sz w:val="24"/>
-          <w:szCs w:val="24"/>
-          <w:lang w:val="it-IT"/>
-        </w:rPr>
-        <w:t>.</w:t>
-      </w:r>
-    </w:p>
-    <w:p>
-      <w:pPr>
-        <w:spacing w:line="360" w:lineRule="auto"/>
-        <w:jc w:val="both"/>
-        <w:rPr>
-          <w:b w:val="0"/>
-          <w:bCs w:val="0"/>
-          <w:sz w:val="24"/>
-          <w:szCs w:val="24"/>
-          <w:lang w:val="it-IT"/>
-        </w:rPr>
-      </w:pPr>
-    </w:p>
-    <w:p>
-      <w:pPr>
-        <w:spacing w:line="360" w:lineRule="auto"/>
-        <w:jc w:val="both"/>
-        <w:rPr>
-          <w:b w:val="0"/>
-          <w:bCs w:val="0"/>
-          <w:sz w:val="24"/>
-          <w:szCs w:val="24"/>
-          <w:lang w:val="it-IT"/>
-        </w:rPr>
-      </w:pPr>
-    </w:p>
-    <w:p>
-      <w:pPr>
-        <w:spacing w:line="360" w:lineRule="auto"/>
-        <w:jc w:val="both"/>
-        <w:rPr>
-          <w:b w:val="0"/>
-          <w:bCs w:val="0"/>
-          <w:sz w:val="24"/>
-          <w:szCs w:val="24"/>
-          <w:lang w:val="it-IT"/>
-        </w:rPr>
-      </w:pPr>
-    </w:p>
-    <w:p>
-      <w:pPr>
-        <w:spacing w:line="360" w:lineRule="auto"/>
-        <w:jc w:val="both"/>
-        <w:rPr>
-          <w:b w:val="0"/>
-          <w:bCs w:val="0"/>
-          <w:sz w:val="24"/>
-          <w:szCs w:val="24"/>
-          <w:lang w:val="it-IT"/>
-        </w:rPr>
-      </w:pPr>
-    </w:p>
-    <w:p>
-      <w:pPr>
-        <w:spacing w:line="360" w:lineRule="auto"/>
-        <w:jc w:val="both"/>
-        <w:rPr>
-          <w:b w:val="0"/>
-          <w:bCs w:val="0"/>
-          <w:sz w:val="24"/>
-          <w:szCs w:val="24"/>
-          <w:lang w:val="it-IT"/>
-        </w:rPr>
-      </w:pPr>
-    </w:p>
-    <w:p>
-      <w:pPr>
-        <w:spacing w:line="360" w:lineRule="auto"/>
-        <w:jc w:val="both"/>
-        <w:rPr>
-          <w:b w:val="0"/>
-          <w:bCs w:val="0"/>
-          <w:sz w:val="24"/>
-          <w:szCs w:val="24"/>
-          <w:lang w:val="it-IT"/>
-        </w:rPr>
-      </w:pPr>
-    </w:p>
-    <w:p>
-      <w:pPr>
-        <w:spacing w:line="360" w:lineRule="auto"/>
-        <w:jc w:val="both"/>
-        <w:rPr>
-          <w:b w:val="0"/>
-          <w:bCs w:val="0"/>
-          <w:sz w:val="24"/>
-          <w:szCs w:val="24"/>
-          <w:lang w:val="it-IT"/>
-        </w:rPr>
-      </w:pPr>
-    </w:p>
-    <w:p>
-      <w:pPr>
-        <w:spacing w:line="360" w:lineRule="auto"/>
-        <w:jc w:val="both"/>
-        <w:rPr>
-          <w:b w:val="0"/>
-          <w:bCs w:val="0"/>
-          <w:sz w:val="24"/>
-          <w:szCs w:val="24"/>
-          <w:lang w:val="it-IT"/>
-        </w:rPr>
-      </w:pPr>
-    </w:p>
-    <w:p>
-      <w:pPr>
-        <w:spacing w:line="360" w:lineRule="auto"/>
-        <w:jc w:val="center"/>
-        <w:rPr>
-          <w:b w:val="0"/>
-          <w:bCs w:val="0"/>
-          <w:sz w:val="24"/>
-          <w:szCs w:val="24"/>
-          <w:lang w:val="it-IT"/>
-        </w:rPr>
-      </w:pPr>
-      <w:r>
-        <w:rPr>
-          <w:b w:val="0"/>
-          <w:bCs w:val="0"/>
-          <w:noProof/>
-          <w:sz w:val="24"/>
-          <w:szCs w:val="24"/>
-        </w:rPr>
-        <w:lastRenderedPageBreak/>
-        <w:t>Figura 19 – Percepção dos participantes sobre resultados do projeto</w:t>
-      </w:r>
-    </w:p>
-    <w:p>
-      <w:pPr>
-        <w:spacing w:line="360" w:lineRule="auto"/>
-        <w:jc w:val="both"/>
-        <w:rPr>
-          <w:b w:val="0"/>
-          <w:bCs w:val="0"/>
-          <w:sz w:val="24"/>
-          <w:szCs w:val="24"/>
-          <w:lang w:val="it-IT"/>
-        </w:rPr>
-      </w:pPr>
-      <w:r>
-        <w:rPr>
-          <w:b w:val="0"/>
-          <w:bCs w:val="0"/>
-          <w:noProof/>
-          <w:sz w:val="24"/>
-          <w:szCs w:val="24"/>
-          <w:lang w:val="it-IT"/>
-        </w:rPr>
-        <w:drawing>
-          <wp:inline distT="0" distB="0" distL="0" distR="0" wp14:anchorId="61C21F7E" wp14:editId="6F3F1457">
-            <wp:extent cx="5760720" cy="2288540"/>
-            <wp:effectExtent l="0" t="0" r="0" b="0"/>
-            <wp:docPr id="25" name="Imagem 25"/>
-            <wp:cNvGraphicFramePr>
-              <a:graphicFrameLocks xmlns:a="http://schemas.openxmlformats.org/drawingml/2006/main" noChangeAspect="1"/>
-            </wp:cNvGraphicFramePr>
-            <a:graphic xmlns:a="http://schemas.openxmlformats.org/drawingml/2006/main">
-              <a:graphicData uri="http://schemas.openxmlformats.org/drawingml/2006/picture">
-                <pic:pic xmlns:pic="http://schemas.openxmlformats.org/drawingml/2006/picture">
-                  <pic:nvPicPr>
-                    <pic:cNvPr id="1" name=""/>
-                    <pic:cNvPicPr/>
-                  </pic:nvPicPr>
-                  <pic:blipFill>
-                    <a:blip r:embed="rId29"/>
-                    <a:stretch>
-                      <a:fillRect/>
-                    </a:stretch>
-                  </pic:blipFill>
-                  <pic:spPr>
-                    <a:xfrm>
-                      <a:off x="0" y="0"/>
-                      <a:ext cx="5760720" cy="2288540"/>
-                    </a:xfrm>
-                    <a:prstGeom prst="rect">
-                      <a:avLst/>
-                    </a:prstGeom>
-                  </pic:spPr>
-                </pic:pic>
-              </a:graphicData>
-            </a:graphic>
-          </wp:inline>
-        </w:drawing>
-      </w:r>
-    </w:p>
-    <w:p>
-      <w:pPr>
-        <w:spacing w:line="360" w:lineRule="auto"/>
-        <w:rPr>
-          <w:b w:val="0"/>
-          <w:sz w:val="20"/>
-          <w:szCs w:val="20"/>
-          <w:lang w:val="it-IT"/>
-        </w:rPr>
-      </w:pPr>
-      <w:r>
-        <w:rPr>
-          <w:b w:val="0"/>
-          <w:sz w:val="20"/>
-          <w:szCs w:val="20"/>
-          <w:lang w:val="it-IT"/>
-        </w:rPr>
-        <w:t xml:space="preserve">Fonte: </w:t>
-      </w:r>
-      <w:r>
-        <w:rPr>
-          <w:b w:val="0"/>
-          <w:sz w:val="20"/>
-          <w:szCs w:val="20"/>
-          <w:lang w:val="it-IT"/>
-        </w:rPr>
-        <w:t>O a</w:t>
-      </w:r>
-      <w:r>
-        <w:rPr>
-          <w:b w:val="0"/>
-          <w:sz w:val="20"/>
-          <w:szCs w:val="20"/>
-          <w:lang w:val="it-IT"/>
-        </w:rPr>
-        <w:t>utor</w:t>
-      </w:r>
-    </w:p>
-    <w:p>
-      <w:pPr>
-        <w:spacing w:line="360" w:lineRule="auto"/>
-        <w:jc w:val="both"/>
-        <w:rPr>
-          <w:b w:val="0"/>
-          <w:bCs w:val="0"/>
-          <w:sz w:val="24"/>
-          <w:szCs w:val="24"/>
-          <w:lang w:val="it-IT"/>
-        </w:rPr>
-      </w:pPr>
-    </w:p>
-    <w:p>
-      <w:pPr>
-        <w:spacing w:line="360" w:lineRule="auto"/>
-        <w:jc w:val="center"/>
-        <w:rPr>
-          <w:b w:val="0"/>
-          <w:bCs w:val="0"/>
-          <w:sz w:val="24"/>
-          <w:szCs w:val="24"/>
-          <w:lang w:val="it-IT"/>
-        </w:rPr>
-      </w:pPr>
-      <w:r>
-        <w:rPr>
-          <w:b w:val="0"/>
-          <w:bCs w:val="0"/>
-          <w:noProof/>
-          <w:sz w:val="24"/>
-          <w:szCs w:val="24"/>
-        </w:rPr>
-        <w:t xml:space="preserve">Figura 20 – Possibilidade </w:t>
-      </w:r>
-      <w:r>
-        <w:rPr>
-          <w:b w:val="0"/>
-          <w:bCs w:val="0"/>
-          <w:noProof/>
-          <w:sz w:val="24"/>
-          <w:szCs w:val="24"/>
-        </w:rPr>
-        <w:t xml:space="preserve">de </w:t>
-      </w:r>
-      <w:r>
-        <w:rPr>
-          <w:b w:val="0"/>
-          <w:bCs w:val="0"/>
-          <w:noProof/>
-          <w:sz w:val="24"/>
-          <w:szCs w:val="24"/>
-        </w:rPr>
-        <w:t>os participantes voltarem a utilizar estas práticas em projetos futuros</w:t>
-      </w:r>
-    </w:p>
-    <w:p>
-      <w:pPr>
-        <w:spacing w:line="360" w:lineRule="auto"/>
-        <w:rPr>
-          <w:b w:val="0"/>
-          <w:bCs w:val="0"/>
-          <w:sz w:val="24"/>
-          <w:szCs w:val="24"/>
-          <w:lang w:val="it-IT"/>
-        </w:rPr>
-      </w:pPr>
-      <w:r>
-        <w:rPr>
-          <w:b w:val="0"/>
-          <w:bCs w:val="0"/>
-          <w:noProof/>
-          <w:sz w:val="24"/>
-          <w:szCs w:val="24"/>
-          <w:lang w:val="it-IT"/>
-        </w:rPr>
-        <w:drawing>
-          <wp:inline distT="0" distB="0" distL="0" distR="0" wp14:anchorId="5E82C6A3" wp14:editId="0E086417">
-            <wp:extent cx="5760720" cy="4030980"/>
-            <wp:effectExtent l="0" t="0" r="0" b="7620"/>
-            <wp:docPr id="27" name="Imagem 27"/>
             <wp:cNvGraphicFramePr>
               <a:graphicFrameLocks xmlns:a="http://schemas.openxmlformats.org/drawingml/2006/main" noChangeAspect="1"/>
             </wp:cNvGraphicFramePr>
@@ -42097,6 +40843,1263 @@
                   <pic:spPr>
                     <a:xfrm>
                       <a:off x="0" y="0"/>
+                      <a:ext cx="5760720" cy="2361565"/>
+                    </a:xfrm>
+                    <a:prstGeom prst="rect">
+                      <a:avLst/>
+                    </a:prstGeom>
+                  </pic:spPr>
+                </pic:pic>
+              </a:graphicData>
+            </a:graphic>
+          </wp:inline>
+        </w:drawing>
+      </w:r>
+    </w:p>
+    <w:p>
+      <w:pPr>
+        <w:spacing w:line="360" w:lineRule="auto"/>
+        <w:rPr>
+          <w:b w:val="0"/>
+          <w:sz w:val="20"/>
+          <w:szCs w:val="20"/>
+          <w:lang w:val="it-IT"/>
+        </w:rPr>
+      </w:pPr>
+      <w:r>
+        <w:rPr>
+          <w:b w:val="0"/>
+          <w:sz w:val="20"/>
+          <w:szCs w:val="20"/>
+          <w:lang w:val="it-IT"/>
+        </w:rPr>
+        <w:t xml:space="preserve">Fonte: </w:t>
+      </w:r>
+      <w:r>
+        <w:rPr>
+          <w:b w:val="0"/>
+          <w:sz w:val="20"/>
+          <w:szCs w:val="20"/>
+          <w:lang w:val="it-IT"/>
+        </w:rPr>
+        <w:t>O a</w:t>
+      </w:r>
+      <w:r>
+        <w:rPr>
+          <w:b w:val="0"/>
+          <w:sz w:val="20"/>
+          <w:szCs w:val="20"/>
+          <w:lang w:val="it-IT"/>
+        </w:rPr>
+        <w:t>utor</w:t>
+      </w:r>
+    </w:p>
+    <w:p>
+      <w:pPr>
+        <w:spacing w:line="360" w:lineRule="auto"/>
+        <w:jc w:val="both"/>
+        <w:rPr>
+          <w:b w:val="0"/>
+          <w:bCs w:val="0"/>
+          <w:sz w:val="24"/>
+          <w:szCs w:val="24"/>
+          <w:lang w:val="it-IT"/>
+        </w:rPr>
+      </w:pPr>
+    </w:p>
+    <w:p>
+      <w:pPr>
+        <w:spacing w:line="360" w:lineRule="auto"/>
+        <w:jc w:val="both"/>
+        <w:rPr>
+          <w:b w:val="0"/>
+          <w:bCs w:val="0"/>
+          <w:sz w:val="24"/>
+          <w:szCs w:val="24"/>
+          <w:lang w:val="it-IT"/>
+        </w:rPr>
+      </w:pPr>
+      <w:r>
+        <w:rPr>
+          <w:b w:val="0"/>
+          <w:bCs w:val="0"/>
+          <w:sz w:val="24"/>
+          <w:szCs w:val="24"/>
+          <w:lang w:val="it-IT"/>
+        </w:rPr>
+        <w:t>O</w:t>
+      </w:r>
+      <w:r>
+        <w:rPr>
+          <w:b w:val="0"/>
+          <w:bCs w:val="0"/>
+          <w:sz w:val="24"/>
+          <w:szCs w:val="24"/>
+          <w:lang w:val="it-IT"/>
+        </w:rPr>
+        <w:t xml:space="preserve"> único</w:t>
+      </w:r>
+      <w:r>
+        <w:rPr>
+          <w:b w:val="0"/>
+          <w:bCs w:val="0"/>
+          <w:sz w:val="24"/>
+          <w:szCs w:val="24"/>
+          <w:lang w:val="it-IT"/>
+        </w:rPr>
+        <w:t xml:space="preserve"> participante que </w:t>
+      </w:r>
+      <w:r>
+        <w:rPr>
+          <w:b w:val="0"/>
+          <w:bCs w:val="0"/>
+          <w:sz w:val="24"/>
+          <w:szCs w:val="24"/>
+          <w:lang w:val="it-IT"/>
+        </w:rPr>
+        <w:t>pontuou que não foi necessariamente o BDD que contribuiu no entendimento,</w:t>
+      </w:r>
+      <w:r>
+        <w:rPr>
+          <w:b w:val="0"/>
+          <w:bCs w:val="0"/>
+          <w:sz w:val="24"/>
+          <w:szCs w:val="24"/>
+          <w:lang w:val="it-IT"/>
+        </w:rPr>
+        <w:t xml:space="preserve"> o fez porquê em sua perspectiva, o que contribui para esse entendimento são justamente as comunicações.</w:t>
+      </w:r>
+      <w:r>
+        <w:rPr>
+          <w:b w:val="0"/>
+          <w:bCs w:val="0"/>
+          <w:sz w:val="24"/>
+          <w:szCs w:val="24"/>
+          <w:lang w:val="it-IT"/>
+        </w:rPr>
+        <w:t xml:space="preserve"> Alinhado com esta afirmação, houve unanimidade no entendimento de que as comunicações e reuniões do projeto contribuíram </w:t>
+      </w:r>
+      <w:r>
+        <w:rPr>
+          <w:b w:val="0"/>
+          <w:bCs w:val="0"/>
+          <w:sz w:val="24"/>
+          <w:szCs w:val="24"/>
+          <w:lang w:val="it-IT"/>
+        </w:rPr>
+        <w:t>para uma menor incidência de conflitos</w:t>
+      </w:r>
+      <w:r>
+        <w:rPr>
+          <w:b w:val="0"/>
+          <w:bCs w:val="0"/>
+          <w:sz w:val="24"/>
+          <w:szCs w:val="24"/>
+          <w:lang w:val="it-IT"/>
+        </w:rPr>
+        <w:t>,</w:t>
+      </w:r>
+      <w:r>
+        <w:rPr>
+          <w:b w:val="0"/>
+          <w:bCs w:val="0"/>
+          <w:sz w:val="24"/>
+          <w:szCs w:val="24"/>
+          <w:lang w:val="it-IT"/>
+        </w:rPr>
+        <w:t xml:space="preserve"> conforme figura 1</w:t>
+      </w:r>
+      <w:r>
+        <w:rPr>
+          <w:b w:val="0"/>
+          <w:bCs w:val="0"/>
+          <w:sz w:val="24"/>
+          <w:szCs w:val="24"/>
+          <w:lang w:val="it-IT"/>
+        </w:rPr>
+        <w:t>7</w:t>
+      </w:r>
+      <w:r>
+        <w:rPr>
+          <w:b w:val="0"/>
+          <w:bCs w:val="0"/>
+          <w:sz w:val="24"/>
+          <w:szCs w:val="24"/>
+          <w:lang w:val="it-IT"/>
+        </w:rPr>
+        <w:t>.</w:t>
+      </w:r>
+      <w:r>
+        <w:rPr>
+          <w:b w:val="0"/>
+          <w:bCs w:val="0"/>
+          <w:sz w:val="24"/>
+          <w:szCs w:val="24"/>
+          <w:lang w:val="it-IT"/>
+        </w:rPr>
+        <w:t xml:space="preserve"> </w:t>
+      </w:r>
+      <w:r>
+        <w:rPr>
+          <w:b w:val="0"/>
+          <w:bCs w:val="0"/>
+          <w:sz w:val="24"/>
+          <w:szCs w:val="24"/>
+          <w:lang w:val="it-IT"/>
+        </w:rPr>
+        <w:t>Isso</w:t>
+      </w:r>
+      <w:r>
+        <w:rPr>
+          <w:b w:val="0"/>
+          <w:bCs w:val="0"/>
+          <w:sz w:val="24"/>
+          <w:szCs w:val="24"/>
+          <w:lang w:val="it-IT"/>
+        </w:rPr>
+        <w:t xml:space="preserve"> corrobora com o entendimento de que o BDD, além de servir de apoio à modelagem de requisitos através de comportamentos, é importante aliado à Gestão das Comunicações, visto que as documentações produzidas servem como base nestes alinhamentos e ajuda as partes interessadas no atingimento de um entendimento mútuo das necessidades do projeto</w:t>
+      </w:r>
+      <w:r>
+        <w:rPr>
+          <w:b w:val="0"/>
+          <w:bCs w:val="0"/>
+          <w:sz w:val="24"/>
+          <w:szCs w:val="24"/>
+          <w:lang w:val="it-IT"/>
+        </w:rPr>
+        <w:t>.</w:t>
+      </w:r>
+      <w:r>
+        <w:rPr>
+          <w:b w:val="0"/>
+          <w:bCs w:val="0"/>
+          <w:sz w:val="24"/>
+          <w:szCs w:val="24"/>
+          <w:lang w:val="it-IT"/>
+        </w:rPr>
+        <w:t xml:space="preserve"> Também houve unanimidade nas afirmações de que o BDD sozinho, sem a devida Gestão das Comunicações, não seria suficiente para atingimento dos objetivos do projeto.</w:t>
+      </w:r>
+    </w:p>
+    <w:p>
+      <w:pPr>
+        <w:spacing w:line="360" w:lineRule="auto"/>
+        <w:jc w:val="both"/>
+        <w:rPr>
+          <w:b w:val="0"/>
+          <w:bCs w:val="0"/>
+          <w:sz w:val="24"/>
+          <w:szCs w:val="24"/>
+          <w:lang w:val="it-IT"/>
+        </w:rPr>
+      </w:pPr>
+    </w:p>
+    <w:p>
+      <w:pPr>
+        <w:spacing w:line="360" w:lineRule="auto"/>
+        <w:jc w:val="both"/>
+        <w:rPr>
+          <w:b w:val="0"/>
+          <w:bCs w:val="0"/>
+          <w:sz w:val="24"/>
+          <w:szCs w:val="24"/>
+          <w:lang w:val="it-IT"/>
+        </w:rPr>
+      </w:pPr>
+    </w:p>
+    <w:p>
+      <w:pPr>
+        <w:spacing w:line="360" w:lineRule="auto"/>
+        <w:jc w:val="both"/>
+        <w:rPr>
+          <w:b w:val="0"/>
+          <w:bCs w:val="0"/>
+          <w:sz w:val="24"/>
+          <w:szCs w:val="24"/>
+          <w:lang w:val="it-IT"/>
+        </w:rPr>
+      </w:pPr>
+    </w:p>
+    <w:p>
+      <w:pPr>
+        <w:spacing w:line="360" w:lineRule="auto"/>
+        <w:jc w:val="both"/>
+        <w:rPr>
+          <w:b w:val="0"/>
+          <w:bCs w:val="0"/>
+          <w:sz w:val="24"/>
+          <w:szCs w:val="24"/>
+          <w:lang w:val="it-IT"/>
+        </w:rPr>
+      </w:pPr>
+    </w:p>
+    <w:p>
+      <w:pPr>
+        <w:spacing w:line="360" w:lineRule="auto"/>
+        <w:jc w:val="center"/>
+        <w:rPr>
+          <w:b w:val="0"/>
+          <w:bCs w:val="0"/>
+          <w:sz w:val="24"/>
+          <w:szCs w:val="24"/>
+          <w:lang w:val="it-IT"/>
+        </w:rPr>
+      </w:pPr>
+      <w:r>
+        <w:rPr>
+          <w:b w:val="0"/>
+          <w:bCs w:val="0"/>
+          <w:noProof/>
+          <w:sz w:val="24"/>
+          <w:szCs w:val="24"/>
+        </w:rPr>
+        <w:lastRenderedPageBreak/>
+        <w:t>Figura 17 – Percepção dos participantes sobre influência das comunicações na menor incidência de conflitos</w:t>
+      </w:r>
+    </w:p>
+    <w:p>
+      <w:pPr>
+        <w:spacing w:line="360" w:lineRule="auto"/>
+        <w:jc w:val="both"/>
+        <w:rPr>
+          <w:b w:val="0"/>
+          <w:bCs w:val="0"/>
+          <w:sz w:val="24"/>
+          <w:szCs w:val="24"/>
+          <w:lang w:val="it-IT"/>
+        </w:rPr>
+      </w:pPr>
+      <w:r>
+        <w:rPr>
+          <w:b w:val="0"/>
+          <w:bCs w:val="0"/>
+          <w:noProof/>
+          <w:sz w:val="24"/>
+          <w:szCs w:val="24"/>
+          <w:lang w:val="it-IT"/>
+        </w:rPr>
+        <w:drawing>
+          <wp:inline distT="0" distB="0" distL="0" distR="0" wp14:anchorId="191F15D1" wp14:editId="68172772">
+            <wp:extent cx="5760720" cy="2267585"/>
+            <wp:effectExtent l="0" t="0" r="0" b="0"/>
+            <wp:docPr id="24" name="Imagem 24"/>
+            <wp:cNvGraphicFramePr>
+              <a:graphicFrameLocks xmlns:a="http://schemas.openxmlformats.org/drawingml/2006/main" noChangeAspect="1"/>
+            </wp:cNvGraphicFramePr>
+            <a:graphic xmlns:a="http://schemas.openxmlformats.org/drawingml/2006/main">
+              <a:graphicData uri="http://schemas.openxmlformats.org/drawingml/2006/picture">
+                <pic:pic xmlns:pic="http://schemas.openxmlformats.org/drawingml/2006/picture">
+                  <pic:nvPicPr>
+                    <pic:cNvPr id="1" name=""/>
+                    <pic:cNvPicPr/>
+                  </pic:nvPicPr>
+                  <pic:blipFill>
+                    <a:blip r:embed="rId31"/>
+                    <a:stretch>
+                      <a:fillRect/>
+                    </a:stretch>
+                  </pic:blipFill>
+                  <pic:spPr>
+                    <a:xfrm>
+                      <a:off x="0" y="0"/>
+                      <a:ext cx="5760720" cy="2267585"/>
+                    </a:xfrm>
+                    <a:prstGeom prst="rect">
+                      <a:avLst/>
+                    </a:prstGeom>
+                  </pic:spPr>
+                </pic:pic>
+              </a:graphicData>
+            </a:graphic>
+          </wp:inline>
+        </w:drawing>
+      </w:r>
+    </w:p>
+    <w:p>
+      <w:pPr>
+        <w:spacing w:line="360" w:lineRule="auto"/>
+        <w:rPr>
+          <w:b w:val="0"/>
+          <w:sz w:val="20"/>
+          <w:szCs w:val="20"/>
+          <w:lang w:val="it-IT"/>
+        </w:rPr>
+      </w:pPr>
+      <w:r>
+        <w:rPr>
+          <w:b w:val="0"/>
+          <w:sz w:val="20"/>
+          <w:szCs w:val="20"/>
+          <w:lang w:val="it-IT"/>
+        </w:rPr>
+        <w:t xml:space="preserve">Fonte: </w:t>
+      </w:r>
+      <w:r>
+        <w:rPr>
+          <w:b w:val="0"/>
+          <w:sz w:val="20"/>
+          <w:szCs w:val="20"/>
+          <w:lang w:val="it-IT"/>
+        </w:rPr>
+        <w:t>O a</w:t>
+      </w:r>
+      <w:r>
+        <w:rPr>
+          <w:b w:val="0"/>
+          <w:sz w:val="20"/>
+          <w:szCs w:val="20"/>
+          <w:lang w:val="it-IT"/>
+        </w:rPr>
+        <w:t>utor</w:t>
+      </w:r>
+    </w:p>
+    <w:p>
+      <w:pPr>
+        <w:spacing w:line="360" w:lineRule="auto"/>
+        <w:jc w:val="both"/>
+        <w:rPr>
+          <w:b w:val="0"/>
+          <w:bCs w:val="0"/>
+          <w:sz w:val="24"/>
+          <w:szCs w:val="24"/>
+          <w:lang w:val="it-IT"/>
+        </w:rPr>
+      </w:pPr>
+    </w:p>
+    <w:p>
+      <w:pPr>
+        <w:spacing w:line="360" w:lineRule="auto"/>
+        <w:jc w:val="both"/>
+        <w:rPr>
+          <w:b w:val="0"/>
+          <w:bCs w:val="0"/>
+          <w:sz w:val="24"/>
+          <w:szCs w:val="24"/>
+          <w:lang w:val="it-IT"/>
+        </w:rPr>
+      </w:pPr>
+      <w:r>
+        <w:rPr>
+          <w:b w:val="0"/>
+          <w:bCs w:val="0"/>
+          <w:sz w:val="24"/>
+          <w:szCs w:val="24"/>
+          <w:lang w:val="it-IT"/>
+        </w:rPr>
+        <w:t xml:space="preserve">O grau de influência do BDD na finalização bem sucedida do projeto, de acordo com os respondentes, ficou com uma média igual a 8, </w:t>
+      </w:r>
+      <w:r>
+        <w:rPr>
+          <w:b w:val="0"/>
+          <w:bCs w:val="0"/>
+          <w:sz w:val="24"/>
+          <w:szCs w:val="24"/>
+          <w:lang w:val="it-IT"/>
+        </w:rPr>
+        <w:t xml:space="preserve">conforme figura 18, </w:t>
+      </w:r>
+      <w:r>
+        <w:rPr>
+          <w:b w:val="0"/>
+          <w:bCs w:val="0"/>
+          <w:sz w:val="24"/>
+          <w:szCs w:val="24"/>
+          <w:lang w:val="it-IT"/>
+        </w:rPr>
+        <w:t>e que a definição e entendimento em conjunto e com linguagem comum, bem como a preocupação em inic</w:t>
+      </w:r>
+      <w:r>
+        <w:rPr>
+          <w:b w:val="0"/>
+          <w:bCs w:val="0"/>
+          <w:sz w:val="24"/>
+          <w:szCs w:val="24"/>
+          <w:lang w:val="it-IT"/>
+        </w:rPr>
+        <w:t>i</w:t>
+      </w:r>
+      <w:r>
+        <w:rPr>
+          <w:b w:val="0"/>
+          <w:bCs w:val="0"/>
+          <w:sz w:val="24"/>
+          <w:szCs w:val="24"/>
+          <w:lang w:val="it-IT"/>
+        </w:rPr>
+        <w:t>ar os desenvolvimentos somente após conclusão e formalização dos entendimentos, são pontos positivos desta abordagem com relação à outras que já foram utilizadas pelos participantes do estudo.</w:t>
+      </w:r>
+    </w:p>
+    <w:p>
+      <w:pPr>
+        <w:spacing w:line="360" w:lineRule="auto"/>
+        <w:jc w:val="center"/>
+        <w:rPr>
+          <w:b w:val="0"/>
+          <w:bCs w:val="0"/>
+          <w:noProof/>
+          <w:sz w:val="24"/>
+          <w:szCs w:val="24"/>
+        </w:rPr>
+      </w:pPr>
+    </w:p>
+    <w:p>
+      <w:pPr>
+        <w:spacing w:line="360" w:lineRule="auto"/>
+        <w:jc w:val="center"/>
+        <w:rPr>
+          <w:b w:val="0"/>
+          <w:bCs w:val="0"/>
+          <w:noProof/>
+          <w:sz w:val="24"/>
+          <w:szCs w:val="24"/>
+        </w:rPr>
+      </w:pPr>
+    </w:p>
+    <w:p>
+      <w:pPr>
+        <w:spacing w:line="360" w:lineRule="auto"/>
+        <w:jc w:val="center"/>
+        <w:rPr>
+          <w:b w:val="0"/>
+          <w:bCs w:val="0"/>
+          <w:noProof/>
+          <w:sz w:val="24"/>
+          <w:szCs w:val="24"/>
+        </w:rPr>
+      </w:pPr>
+    </w:p>
+    <w:p>
+      <w:pPr>
+        <w:spacing w:line="360" w:lineRule="auto"/>
+        <w:jc w:val="center"/>
+        <w:rPr>
+          <w:b w:val="0"/>
+          <w:bCs w:val="0"/>
+          <w:noProof/>
+          <w:sz w:val="24"/>
+          <w:szCs w:val="24"/>
+        </w:rPr>
+      </w:pPr>
+    </w:p>
+    <w:p>
+      <w:pPr>
+        <w:spacing w:line="360" w:lineRule="auto"/>
+        <w:jc w:val="center"/>
+        <w:rPr>
+          <w:b w:val="0"/>
+          <w:bCs w:val="0"/>
+          <w:noProof/>
+          <w:sz w:val="24"/>
+          <w:szCs w:val="24"/>
+        </w:rPr>
+      </w:pPr>
+    </w:p>
+    <w:p>
+      <w:pPr>
+        <w:spacing w:line="360" w:lineRule="auto"/>
+        <w:jc w:val="center"/>
+        <w:rPr>
+          <w:b w:val="0"/>
+          <w:bCs w:val="0"/>
+          <w:noProof/>
+          <w:sz w:val="24"/>
+          <w:szCs w:val="24"/>
+        </w:rPr>
+      </w:pPr>
+    </w:p>
+    <w:p>
+      <w:pPr>
+        <w:spacing w:line="360" w:lineRule="auto"/>
+        <w:jc w:val="center"/>
+        <w:rPr>
+          <w:b w:val="0"/>
+          <w:bCs w:val="0"/>
+          <w:noProof/>
+          <w:sz w:val="24"/>
+          <w:szCs w:val="24"/>
+        </w:rPr>
+      </w:pPr>
+    </w:p>
+    <w:p>
+      <w:pPr>
+        <w:spacing w:line="360" w:lineRule="auto"/>
+        <w:jc w:val="center"/>
+        <w:rPr>
+          <w:b w:val="0"/>
+          <w:bCs w:val="0"/>
+          <w:noProof/>
+          <w:sz w:val="24"/>
+          <w:szCs w:val="24"/>
+        </w:rPr>
+      </w:pPr>
+    </w:p>
+    <w:p>
+      <w:pPr>
+        <w:spacing w:line="360" w:lineRule="auto"/>
+        <w:jc w:val="center"/>
+        <w:rPr>
+          <w:b w:val="0"/>
+          <w:bCs w:val="0"/>
+          <w:noProof/>
+          <w:sz w:val="24"/>
+          <w:szCs w:val="24"/>
+        </w:rPr>
+      </w:pPr>
+    </w:p>
+    <w:p>
+      <w:pPr>
+        <w:spacing w:line="360" w:lineRule="auto"/>
+        <w:jc w:val="center"/>
+        <w:rPr>
+          <w:b w:val="0"/>
+          <w:bCs w:val="0"/>
+          <w:noProof/>
+          <w:sz w:val="24"/>
+          <w:szCs w:val="24"/>
+        </w:rPr>
+      </w:pPr>
+    </w:p>
+    <w:p>
+      <w:pPr>
+        <w:spacing w:line="360" w:lineRule="auto"/>
+        <w:jc w:val="center"/>
+        <w:rPr>
+          <w:b w:val="0"/>
+          <w:bCs w:val="0"/>
+          <w:noProof/>
+          <w:sz w:val="24"/>
+          <w:szCs w:val="24"/>
+        </w:rPr>
+      </w:pPr>
+    </w:p>
+    <w:p>
+      <w:pPr>
+        <w:spacing w:line="360" w:lineRule="auto"/>
+        <w:jc w:val="center"/>
+        <w:rPr>
+          <w:b w:val="0"/>
+          <w:bCs w:val="0"/>
+          <w:noProof/>
+          <w:sz w:val="24"/>
+          <w:szCs w:val="24"/>
+        </w:rPr>
+      </w:pPr>
+    </w:p>
+    <w:p>
+      <w:pPr>
+        <w:spacing w:line="360" w:lineRule="auto"/>
+        <w:jc w:val="center"/>
+        <w:rPr>
+          <w:b w:val="0"/>
+          <w:bCs w:val="0"/>
+          <w:noProof/>
+          <w:sz w:val="24"/>
+          <w:szCs w:val="24"/>
+        </w:rPr>
+      </w:pPr>
+    </w:p>
+    <w:p>
+      <w:pPr>
+        <w:spacing w:line="360" w:lineRule="auto"/>
+        <w:jc w:val="center"/>
+        <w:rPr>
+          <w:b w:val="0"/>
+          <w:bCs w:val="0"/>
+          <w:noProof/>
+          <w:sz w:val="24"/>
+          <w:szCs w:val="24"/>
+        </w:rPr>
+      </w:pPr>
+    </w:p>
+    <w:p>
+      <w:pPr>
+        <w:spacing w:line="360" w:lineRule="auto"/>
+        <w:jc w:val="center"/>
+        <w:rPr>
+          <w:b w:val="0"/>
+          <w:bCs w:val="0"/>
+          <w:sz w:val="24"/>
+          <w:szCs w:val="24"/>
+          <w:lang w:val="it-IT"/>
+        </w:rPr>
+      </w:pPr>
+      <w:r>
+        <w:rPr>
+          <w:b w:val="0"/>
+          <w:bCs w:val="0"/>
+          <w:noProof/>
+          <w:sz w:val="24"/>
+          <w:szCs w:val="24"/>
+        </w:rPr>
+        <w:lastRenderedPageBreak/>
+        <w:t>Figura 18 – Percepção dos participantes sobre influência do BDD nos resultados do projeto</w:t>
+      </w:r>
+    </w:p>
+    <w:p>
+      <w:pPr>
+        <w:spacing w:line="360" w:lineRule="auto"/>
+        <w:jc w:val="both"/>
+        <w:rPr>
+          <w:b w:val="0"/>
+          <w:bCs w:val="0"/>
+          <w:sz w:val="24"/>
+          <w:szCs w:val="24"/>
+          <w:lang w:val="it-IT"/>
+        </w:rPr>
+      </w:pPr>
+      <w:r>
+        <w:rPr>
+          <w:b w:val="0"/>
+          <w:bCs w:val="0"/>
+          <w:noProof/>
+          <w:sz w:val="24"/>
+          <w:szCs w:val="24"/>
+          <w:lang w:val="it-IT"/>
+        </w:rPr>
+        <w:drawing>
+          <wp:inline distT="0" distB="0" distL="0" distR="0" wp14:anchorId="75FB3F3C" wp14:editId="795A5D25">
+            <wp:extent cx="5295900" cy="3713902"/>
+            <wp:effectExtent l="0" t="0" r="0" b="1270"/>
+            <wp:docPr id="26" name="Imagem 26"/>
+            <wp:cNvGraphicFramePr>
+              <a:graphicFrameLocks xmlns:a="http://schemas.openxmlformats.org/drawingml/2006/main" noChangeAspect="1"/>
+            </wp:cNvGraphicFramePr>
+            <a:graphic xmlns:a="http://schemas.openxmlformats.org/drawingml/2006/main">
+              <a:graphicData uri="http://schemas.openxmlformats.org/drawingml/2006/picture">
+                <pic:pic xmlns:pic="http://schemas.openxmlformats.org/drawingml/2006/picture">
+                  <pic:nvPicPr>
+                    <pic:cNvPr id="1" name=""/>
+                    <pic:cNvPicPr/>
+                  </pic:nvPicPr>
+                  <pic:blipFill>
+                    <a:blip r:embed="rId32"/>
+                    <a:stretch>
+                      <a:fillRect/>
+                    </a:stretch>
+                  </pic:blipFill>
+                  <pic:spPr>
+                    <a:xfrm>
+                      <a:off x="0" y="0"/>
+                      <a:ext cx="5309883" cy="3723708"/>
+                    </a:xfrm>
+                    <a:prstGeom prst="rect">
+                      <a:avLst/>
+                    </a:prstGeom>
+                  </pic:spPr>
+                </pic:pic>
+              </a:graphicData>
+            </a:graphic>
+          </wp:inline>
+        </w:drawing>
+      </w:r>
+    </w:p>
+    <w:p>
+      <w:pPr>
+        <w:spacing w:line="360" w:lineRule="auto"/>
+        <w:rPr>
+          <w:b w:val="0"/>
+          <w:sz w:val="20"/>
+          <w:szCs w:val="20"/>
+          <w:lang w:val="it-IT"/>
+        </w:rPr>
+      </w:pPr>
+      <w:r>
+        <w:rPr>
+          <w:b w:val="0"/>
+          <w:sz w:val="20"/>
+          <w:szCs w:val="20"/>
+          <w:lang w:val="it-IT"/>
+        </w:rPr>
+        <w:t xml:space="preserve">Fonte: </w:t>
+      </w:r>
+      <w:r>
+        <w:rPr>
+          <w:b w:val="0"/>
+          <w:sz w:val="20"/>
+          <w:szCs w:val="20"/>
+          <w:lang w:val="it-IT"/>
+        </w:rPr>
+        <w:t>O a</w:t>
+      </w:r>
+      <w:r>
+        <w:rPr>
+          <w:b w:val="0"/>
+          <w:sz w:val="20"/>
+          <w:szCs w:val="20"/>
+          <w:lang w:val="it-IT"/>
+        </w:rPr>
+        <w:t>utor</w:t>
+      </w:r>
+    </w:p>
+    <w:p>
+      <w:pPr>
+        <w:spacing w:line="360" w:lineRule="auto"/>
+        <w:jc w:val="both"/>
+        <w:rPr>
+          <w:b w:val="0"/>
+          <w:bCs w:val="0"/>
+          <w:sz w:val="24"/>
+          <w:szCs w:val="24"/>
+          <w:lang w:val="it-IT"/>
+        </w:rPr>
+      </w:pPr>
+    </w:p>
+    <w:p>
+      <w:pPr>
+        <w:spacing w:line="360" w:lineRule="auto"/>
+        <w:jc w:val="both"/>
+        <w:rPr>
+          <w:b w:val="0"/>
+          <w:bCs w:val="0"/>
+          <w:sz w:val="24"/>
+          <w:szCs w:val="24"/>
+          <w:lang w:val="it-IT"/>
+        </w:rPr>
+      </w:pPr>
+      <w:r>
+        <w:rPr>
+          <w:b w:val="0"/>
+          <w:bCs w:val="0"/>
+          <w:sz w:val="24"/>
+          <w:szCs w:val="24"/>
+          <w:lang w:val="it-IT"/>
+        </w:rPr>
+        <w:t xml:space="preserve">Considerando as perspectivas dos participantes e Responsável pelo Projeto, a finalização do projeto foi bem sucedida, indicando uma tendência de uso das abordagens propostas em projetos futuros, alinhada com as respostas </w:t>
+      </w:r>
+      <w:r>
+        <w:rPr>
+          <w:b w:val="0"/>
+          <w:bCs w:val="0"/>
+          <w:sz w:val="24"/>
+          <w:szCs w:val="24"/>
+          <w:lang w:val="it-IT"/>
+        </w:rPr>
+        <w:t>dos itens “A finalização do projeto foi bem sucedida?”</w:t>
+      </w:r>
+      <w:r>
+        <w:rPr>
+          <w:b w:val="0"/>
+          <w:bCs w:val="0"/>
+          <w:sz w:val="24"/>
+          <w:szCs w:val="24"/>
+          <w:lang w:val="it-IT"/>
+        </w:rPr>
+        <w:t>, no qual</w:t>
+      </w:r>
+      <w:r>
+        <w:rPr>
+          <w:b w:val="0"/>
+          <w:bCs w:val="0"/>
+          <w:sz w:val="24"/>
+          <w:szCs w:val="24"/>
+          <w:lang w:val="it-IT"/>
+        </w:rPr>
+        <w:t xml:space="preserve"> conforme figura 19</w:t>
+      </w:r>
+      <w:r>
+        <w:rPr>
+          <w:b w:val="0"/>
+          <w:bCs w:val="0"/>
+          <w:sz w:val="24"/>
+          <w:szCs w:val="24"/>
+          <w:lang w:val="it-IT"/>
+        </w:rPr>
+        <w:t xml:space="preserve"> há unanimade a respeito da percepção de que a entrega do projeto foi bem sucedida,</w:t>
+      </w:r>
+      <w:r>
+        <w:rPr>
+          <w:b w:val="0"/>
+          <w:bCs w:val="0"/>
+          <w:sz w:val="24"/>
+          <w:szCs w:val="24"/>
+          <w:lang w:val="it-IT"/>
+        </w:rPr>
+        <w:t xml:space="preserve"> e</w:t>
+      </w:r>
+      <w:r>
+        <w:rPr>
+          <w:b w:val="0"/>
+          <w:bCs w:val="0"/>
+          <w:sz w:val="24"/>
+          <w:szCs w:val="24"/>
+          <w:lang w:val="it-IT"/>
+        </w:rPr>
+        <w:t xml:space="preserve"> </w:t>
+      </w:r>
+      <w:r>
+        <w:rPr>
+          <w:b w:val="0"/>
+          <w:bCs w:val="0"/>
+          <w:sz w:val="24"/>
+          <w:szCs w:val="24"/>
+          <w:lang w:val="it-IT"/>
+        </w:rPr>
+        <w:t>“De 0 10, qual a chance de você utilizar estas técnicas em outro projeto?” d</w:t>
+      </w:r>
+      <w:r>
+        <w:rPr>
+          <w:b w:val="0"/>
+          <w:bCs w:val="0"/>
+          <w:sz w:val="24"/>
+          <w:szCs w:val="24"/>
+          <w:lang w:val="it-IT"/>
+        </w:rPr>
+        <w:t>o questionário</w:t>
+      </w:r>
+      <w:r>
+        <w:rPr>
+          <w:b w:val="0"/>
+          <w:bCs w:val="0"/>
+          <w:sz w:val="24"/>
+          <w:szCs w:val="24"/>
+          <w:lang w:val="it-IT"/>
+        </w:rPr>
+        <w:t>, visto que o índice de recomendação do BDD é aproximadamente igual a 9</w:t>
+      </w:r>
+      <w:r>
+        <w:rPr>
+          <w:b w:val="0"/>
+          <w:bCs w:val="0"/>
+          <w:sz w:val="24"/>
+          <w:szCs w:val="24"/>
+          <w:lang w:val="it-IT"/>
+        </w:rPr>
+        <w:t>, conforme figura 20</w:t>
+      </w:r>
+      <w:r>
+        <w:rPr>
+          <w:b w:val="0"/>
+          <w:bCs w:val="0"/>
+          <w:sz w:val="24"/>
+          <w:szCs w:val="24"/>
+          <w:lang w:val="it-IT"/>
+        </w:rPr>
+        <w:t>.</w:t>
+      </w:r>
+    </w:p>
+    <w:p>
+      <w:pPr>
+        <w:spacing w:line="360" w:lineRule="auto"/>
+        <w:jc w:val="both"/>
+        <w:rPr>
+          <w:b w:val="0"/>
+          <w:bCs w:val="0"/>
+          <w:sz w:val="24"/>
+          <w:szCs w:val="24"/>
+          <w:lang w:val="it-IT"/>
+        </w:rPr>
+      </w:pPr>
+    </w:p>
+    <w:p>
+      <w:pPr>
+        <w:spacing w:line="360" w:lineRule="auto"/>
+        <w:jc w:val="both"/>
+        <w:rPr>
+          <w:b w:val="0"/>
+          <w:bCs w:val="0"/>
+          <w:sz w:val="24"/>
+          <w:szCs w:val="24"/>
+          <w:lang w:val="it-IT"/>
+        </w:rPr>
+      </w:pPr>
+    </w:p>
+    <w:p>
+      <w:pPr>
+        <w:spacing w:line="360" w:lineRule="auto"/>
+        <w:jc w:val="both"/>
+        <w:rPr>
+          <w:b w:val="0"/>
+          <w:bCs w:val="0"/>
+          <w:sz w:val="24"/>
+          <w:szCs w:val="24"/>
+          <w:lang w:val="it-IT"/>
+        </w:rPr>
+      </w:pPr>
+    </w:p>
+    <w:p>
+      <w:pPr>
+        <w:spacing w:line="360" w:lineRule="auto"/>
+        <w:jc w:val="both"/>
+        <w:rPr>
+          <w:b w:val="0"/>
+          <w:bCs w:val="0"/>
+          <w:sz w:val="24"/>
+          <w:szCs w:val="24"/>
+          <w:lang w:val="it-IT"/>
+        </w:rPr>
+      </w:pPr>
+    </w:p>
+    <w:p>
+      <w:pPr>
+        <w:spacing w:line="360" w:lineRule="auto"/>
+        <w:jc w:val="both"/>
+        <w:rPr>
+          <w:b w:val="0"/>
+          <w:bCs w:val="0"/>
+          <w:sz w:val="24"/>
+          <w:szCs w:val="24"/>
+          <w:lang w:val="it-IT"/>
+        </w:rPr>
+      </w:pPr>
+    </w:p>
+    <w:p>
+      <w:pPr>
+        <w:spacing w:line="360" w:lineRule="auto"/>
+        <w:jc w:val="both"/>
+        <w:rPr>
+          <w:b w:val="0"/>
+          <w:bCs w:val="0"/>
+          <w:sz w:val="24"/>
+          <w:szCs w:val="24"/>
+          <w:lang w:val="it-IT"/>
+        </w:rPr>
+      </w:pPr>
+    </w:p>
+    <w:p>
+      <w:pPr>
+        <w:spacing w:line="360" w:lineRule="auto"/>
+        <w:jc w:val="both"/>
+        <w:rPr>
+          <w:b w:val="0"/>
+          <w:bCs w:val="0"/>
+          <w:sz w:val="24"/>
+          <w:szCs w:val="24"/>
+          <w:lang w:val="it-IT"/>
+        </w:rPr>
+      </w:pPr>
+    </w:p>
+    <w:p>
+      <w:pPr>
+        <w:spacing w:line="360" w:lineRule="auto"/>
+        <w:jc w:val="both"/>
+        <w:rPr>
+          <w:b w:val="0"/>
+          <w:bCs w:val="0"/>
+          <w:sz w:val="24"/>
+          <w:szCs w:val="24"/>
+          <w:lang w:val="it-IT"/>
+        </w:rPr>
+      </w:pPr>
+    </w:p>
+    <w:p>
+      <w:pPr>
+        <w:spacing w:line="360" w:lineRule="auto"/>
+        <w:jc w:val="center"/>
+        <w:rPr>
+          <w:b w:val="0"/>
+          <w:bCs w:val="0"/>
+          <w:sz w:val="24"/>
+          <w:szCs w:val="24"/>
+          <w:lang w:val="it-IT"/>
+        </w:rPr>
+      </w:pPr>
+      <w:r>
+        <w:rPr>
+          <w:b w:val="0"/>
+          <w:bCs w:val="0"/>
+          <w:noProof/>
+          <w:sz w:val="24"/>
+          <w:szCs w:val="24"/>
+        </w:rPr>
+        <w:lastRenderedPageBreak/>
+        <w:t>Figura 19 – Percepção dos participantes sobre resultados do projeto</w:t>
+      </w:r>
+    </w:p>
+    <w:p>
+      <w:pPr>
+        <w:spacing w:line="360" w:lineRule="auto"/>
+        <w:jc w:val="both"/>
+        <w:rPr>
+          <w:b w:val="0"/>
+          <w:bCs w:val="0"/>
+          <w:sz w:val="24"/>
+          <w:szCs w:val="24"/>
+          <w:lang w:val="it-IT"/>
+        </w:rPr>
+      </w:pPr>
+      <w:r>
+        <w:rPr>
+          <w:b w:val="0"/>
+          <w:bCs w:val="0"/>
+          <w:noProof/>
+          <w:sz w:val="24"/>
+          <w:szCs w:val="24"/>
+          <w:lang w:val="it-IT"/>
+        </w:rPr>
+        <w:drawing>
+          <wp:inline distT="0" distB="0" distL="0" distR="0" wp14:anchorId="61C21F7E" wp14:editId="6F3F1457">
+            <wp:extent cx="5760720" cy="2288540"/>
+            <wp:effectExtent l="0" t="0" r="0" b="0"/>
+            <wp:docPr id="25" name="Imagem 25"/>
+            <wp:cNvGraphicFramePr>
+              <a:graphicFrameLocks xmlns:a="http://schemas.openxmlformats.org/drawingml/2006/main" noChangeAspect="1"/>
+            </wp:cNvGraphicFramePr>
+            <a:graphic xmlns:a="http://schemas.openxmlformats.org/drawingml/2006/main">
+              <a:graphicData uri="http://schemas.openxmlformats.org/drawingml/2006/picture">
+                <pic:pic xmlns:pic="http://schemas.openxmlformats.org/drawingml/2006/picture">
+                  <pic:nvPicPr>
+                    <pic:cNvPr id="1" name=""/>
+                    <pic:cNvPicPr/>
+                  </pic:nvPicPr>
+                  <pic:blipFill>
+                    <a:blip r:embed="rId33"/>
+                    <a:stretch>
+                      <a:fillRect/>
+                    </a:stretch>
+                  </pic:blipFill>
+                  <pic:spPr>
+                    <a:xfrm>
+                      <a:off x="0" y="0"/>
+                      <a:ext cx="5760720" cy="2288540"/>
+                    </a:xfrm>
+                    <a:prstGeom prst="rect">
+                      <a:avLst/>
+                    </a:prstGeom>
+                  </pic:spPr>
+                </pic:pic>
+              </a:graphicData>
+            </a:graphic>
+          </wp:inline>
+        </w:drawing>
+      </w:r>
+    </w:p>
+    <w:p>
+      <w:pPr>
+        <w:spacing w:line="360" w:lineRule="auto"/>
+        <w:rPr>
+          <w:b w:val="0"/>
+          <w:sz w:val="20"/>
+          <w:szCs w:val="20"/>
+          <w:lang w:val="it-IT"/>
+        </w:rPr>
+      </w:pPr>
+      <w:r>
+        <w:rPr>
+          <w:b w:val="0"/>
+          <w:sz w:val="20"/>
+          <w:szCs w:val="20"/>
+          <w:lang w:val="it-IT"/>
+        </w:rPr>
+        <w:t xml:space="preserve">Fonte: </w:t>
+      </w:r>
+      <w:r>
+        <w:rPr>
+          <w:b w:val="0"/>
+          <w:sz w:val="20"/>
+          <w:szCs w:val="20"/>
+          <w:lang w:val="it-IT"/>
+        </w:rPr>
+        <w:t>O a</w:t>
+      </w:r>
+      <w:r>
+        <w:rPr>
+          <w:b w:val="0"/>
+          <w:sz w:val="20"/>
+          <w:szCs w:val="20"/>
+          <w:lang w:val="it-IT"/>
+        </w:rPr>
+        <w:t>utor</w:t>
+      </w:r>
+    </w:p>
+    <w:p>
+      <w:pPr>
+        <w:spacing w:line="360" w:lineRule="auto"/>
+        <w:jc w:val="both"/>
+        <w:rPr>
+          <w:b w:val="0"/>
+          <w:bCs w:val="0"/>
+          <w:sz w:val="24"/>
+          <w:szCs w:val="24"/>
+          <w:lang w:val="it-IT"/>
+        </w:rPr>
+      </w:pPr>
+    </w:p>
+    <w:p>
+      <w:pPr>
+        <w:spacing w:line="360" w:lineRule="auto"/>
+        <w:jc w:val="center"/>
+        <w:rPr>
+          <w:b w:val="0"/>
+          <w:bCs w:val="0"/>
+          <w:sz w:val="24"/>
+          <w:szCs w:val="24"/>
+          <w:lang w:val="it-IT"/>
+        </w:rPr>
+      </w:pPr>
+      <w:r>
+        <w:rPr>
+          <w:b w:val="0"/>
+          <w:bCs w:val="0"/>
+          <w:noProof/>
+          <w:sz w:val="24"/>
+          <w:szCs w:val="24"/>
+        </w:rPr>
+        <w:t xml:space="preserve">Figura 20 – Possibilidade </w:t>
+      </w:r>
+      <w:r>
+        <w:rPr>
+          <w:b w:val="0"/>
+          <w:bCs w:val="0"/>
+          <w:noProof/>
+          <w:sz w:val="24"/>
+          <w:szCs w:val="24"/>
+        </w:rPr>
+        <w:t xml:space="preserve">de </w:t>
+      </w:r>
+      <w:r>
+        <w:rPr>
+          <w:b w:val="0"/>
+          <w:bCs w:val="0"/>
+          <w:noProof/>
+          <w:sz w:val="24"/>
+          <w:szCs w:val="24"/>
+        </w:rPr>
+        <w:t>os participantes voltarem a utilizar estas práticas em projetos futuros</w:t>
+      </w:r>
+    </w:p>
+    <w:p>
+      <w:pPr>
+        <w:spacing w:line="360" w:lineRule="auto"/>
+        <w:rPr>
+          <w:b w:val="0"/>
+          <w:bCs w:val="0"/>
+          <w:sz w:val="24"/>
+          <w:szCs w:val="24"/>
+          <w:lang w:val="it-IT"/>
+        </w:rPr>
+      </w:pPr>
+      <w:r>
+        <w:rPr>
+          <w:b w:val="0"/>
+          <w:bCs w:val="0"/>
+          <w:noProof/>
+          <w:sz w:val="24"/>
+          <w:szCs w:val="24"/>
+          <w:lang w:val="it-IT"/>
+        </w:rPr>
+        <w:drawing>
+          <wp:inline distT="0" distB="0" distL="0" distR="0" wp14:anchorId="5E82C6A3" wp14:editId="0E086417">
+            <wp:extent cx="5760720" cy="4030980"/>
+            <wp:effectExtent l="0" t="0" r="0" b="7620"/>
+            <wp:docPr id="27" name="Imagem 27"/>
+            <wp:cNvGraphicFramePr>
+              <a:graphicFrameLocks xmlns:a="http://schemas.openxmlformats.org/drawingml/2006/main" noChangeAspect="1"/>
+            </wp:cNvGraphicFramePr>
+            <a:graphic xmlns:a="http://schemas.openxmlformats.org/drawingml/2006/main">
+              <a:graphicData uri="http://schemas.openxmlformats.org/drawingml/2006/picture">
+                <pic:pic xmlns:pic="http://schemas.openxmlformats.org/drawingml/2006/picture">
+                  <pic:nvPicPr>
+                    <pic:cNvPr id="1" name=""/>
+                    <pic:cNvPicPr/>
+                  </pic:nvPicPr>
+                  <pic:blipFill>
+                    <a:blip r:embed="rId34"/>
+                    <a:stretch>
+                      <a:fillRect/>
+                    </a:stretch>
+                  </pic:blipFill>
+                  <pic:spPr>
+                    <a:xfrm>
+                      <a:off x="0" y="0"/>
                       <a:ext cx="5760720" cy="4030980"/>
                     </a:xfrm>
                     <a:prstGeom prst="rect">
@@ -44771,12 +44774,10 @@
           <w:lang w:val="it-IT"/>
         </w:rPr>
         <w:sectPr>
-          <w:headerReference w:type="default" r:id="rId31"/>
-          <w:footerReference w:type="default" r:id="rId32"/>
-          <w:headerReference w:type="first" r:id="rId33"/>
-          <w:footerReference w:type="first" r:id="rId34"/>
+          <w:headerReference w:type="default" r:id="rId35"/>
           <w:pgSz w:w="11907" w:h="16840" w:code="9"/>
           <w:pgMar w:top="1701" w:right="1134" w:bottom="1134" w:left="1701" w:header="709" w:footer="709" w:gutter="0"/>
+          <w:pgNumType w:start="14"/>
           <w:cols w:space="708"/>
           <w:docGrid w:linePitch="360"/>
         </w:sectPr>
@@ -58826,7 +58827,7 @@
                     <pic:cNvPicPr/>
                   </pic:nvPicPr>
                   <pic:blipFill>
-                    <a:blip r:embed="rId35"/>
+                    <a:blip r:embed="rId36"/>
                     <a:stretch>
                       <a:fillRect/>
                     </a:stretch>
@@ -58871,58 +58872,6 @@
             <wp:extent cx="5760720" cy="7590155"/>
             <wp:effectExtent l="0" t="0" r="0" b="0"/>
             <wp:docPr id="20" name="Imagem 20"/>
-            <wp:cNvGraphicFramePr>
-              <a:graphicFrameLocks xmlns:a="http://schemas.openxmlformats.org/drawingml/2006/main" noChangeAspect="1"/>
-            </wp:cNvGraphicFramePr>
-            <a:graphic xmlns:a="http://schemas.openxmlformats.org/drawingml/2006/main">
-              <a:graphicData uri="http://schemas.openxmlformats.org/drawingml/2006/picture">
-                <pic:pic xmlns:pic="http://schemas.openxmlformats.org/drawingml/2006/picture">
-                  <pic:nvPicPr>
-                    <pic:cNvPr id="1" name=""/>
-                    <pic:cNvPicPr/>
-                  </pic:nvPicPr>
-                  <pic:blipFill>
-                    <a:blip r:embed="rId36"/>
-                    <a:stretch>
-                      <a:fillRect/>
-                    </a:stretch>
-                  </pic:blipFill>
-                  <pic:spPr>
-                    <a:xfrm>
-                      <a:off x="0" y="0"/>
-                      <a:ext cx="5760720" cy="7590155"/>
-                    </a:xfrm>
-                    <a:prstGeom prst="rect">
-                      <a:avLst/>
-                    </a:prstGeom>
-                  </pic:spPr>
-                </pic:pic>
-              </a:graphicData>
-            </a:graphic>
-          </wp:inline>
-        </w:drawing>
-      </w:r>
-    </w:p>
-    <w:p>
-      <w:pPr>
-        <w:jc w:val="center"/>
-        <w:rPr>
-          <w:sz w:val="28"/>
-          <w:szCs w:val="24"/>
-        </w:rPr>
-      </w:pPr>
-      <w:r>
-        <w:rPr>
-          <w:noProof/>
-          <w:sz w:val="28"/>
-          <w:szCs w:val="24"/>
-        </w:rPr>
-        <w:lastRenderedPageBreak/>
-        <w:drawing>
-          <wp:inline distT="0" distB="0" distL="0" distR="0" wp14:anchorId="3384467C" wp14:editId="7490DF22">
-            <wp:extent cx="5760720" cy="5692140"/>
-            <wp:effectExtent l="0" t="0" r="0" b="3810"/>
-            <wp:docPr id="21" name="Imagem 21"/>
             <wp:cNvGraphicFramePr>
               <a:graphicFrameLocks xmlns:a="http://schemas.openxmlformats.org/drawingml/2006/main" noChangeAspect="1"/>
             </wp:cNvGraphicFramePr>
@@ -58942,6 +58891,58 @@
                   <pic:spPr>
                     <a:xfrm>
                       <a:off x="0" y="0"/>
+                      <a:ext cx="5760720" cy="7590155"/>
+                    </a:xfrm>
+                    <a:prstGeom prst="rect">
+                      <a:avLst/>
+                    </a:prstGeom>
+                  </pic:spPr>
+                </pic:pic>
+              </a:graphicData>
+            </a:graphic>
+          </wp:inline>
+        </w:drawing>
+      </w:r>
+    </w:p>
+    <w:p>
+      <w:pPr>
+        <w:jc w:val="center"/>
+        <w:rPr>
+          <w:sz w:val="28"/>
+          <w:szCs w:val="24"/>
+        </w:rPr>
+      </w:pPr>
+      <w:r>
+        <w:rPr>
+          <w:noProof/>
+          <w:sz w:val="28"/>
+          <w:szCs w:val="24"/>
+        </w:rPr>
+        <w:lastRenderedPageBreak/>
+        <w:drawing>
+          <wp:inline distT="0" distB="0" distL="0" distR="0" wp14:anchorId="3384467C" wp14:editId="7490DF22">
+            <wp:extent cx="5760720" cy="5692140"/>
+            <wp:effectExtent l="0" t="0" r="0" b="3810"/>
+            <wp:docPr id="21" name="Imagem 21"/>
+            <wp:cNvGraphicFramePr>
+              <a:graphicFrameLocks xmlns:a="http://schemas.openxmlformats.org/drawingml/2006/main" noChangeAspect="1"/>
+            </wp:cNvGraphicFramePr>
+            <a:graphic xmlns:a="http://schemas.openxmlformats.org/drawingml/2006/main">
+              <a:graphicData uri="http://schemas.openxmlformats.org/drawingml/2006/picture">
+                <pic:pic xmlns:pic="http://schemas.openxmlformats.org/drawingml/2006/picture">
+                  <pic:nvPicPr>
+                    <pic:cNvPr id="1" name=""/>
+                    <pic:cNvPicPr/>
+                  </pic:nvPicPr>
+                  <pic:blipFill>
+                    <a:blip r:embed="rId38"/>
+                    <a:stretch>
+                      <a:fillRect/>
+                    </a:stretch>
+                  </pic:blipFill>
+                  <pic:spPr>
+                    <a:xfrm>
+                      <a:off x="0" y="0"/>
                       <a:ext cx="5760720" cy="5692140"/>
                     </a:xfrm>
                     <a:prstGeom prst="rect">
@@ -58985,7 +58986,7 @@
                     <pic:cNvPicPr/>
                   </pic:nvPicPr>
                   <pic:blipFill>
-                    <a:blip r:embed="rId38"/>
+                    <a:blip r:embed="rId39"/>
                     <a:stretch>
                       <a:fillRect/>
                     </a:stretch>
@@ -59159,7 +59160,35 @@
                 <w:szCs w:val="20"/>
                 <w:lang w:eastAsia="pt-BR"/>
               </w:rPr>
-              <w:t>Praticamente não houve retrabalho, tínhamos o contato de todos e sabíamos com quem tirar dúvidas e aonde estava a documentação</w:t>
+              <w:t xml:space="preserve">Praticamente não houve retrabalho, tínhamos o contato de todos e sabíamos com quem tirar dúvidas e </w:t>
+            </w:r>
+            <w:proofErr w:type="gramStart"/>
+            <w:r>
+              <w:rPr>
+                <w:rFonts w:ascii="Calibri" w:hAnsi="Calibri" w:cs="Calibri"/>
+                <w:b w:val="0"/>
+                <w:bCs w:val="0"/>
+                <w:color w:val="000000"/>
+                <w:kern w:val="0"/>
+                <w:sz w:val="20"/>
+                <w:szCs w:val="20"/>
+                <w:lang w:eastAsia="pt-BR"/>
+              </w:rPr>
+              <w:t>aonde</w:t>
+            </w:r>
+            <w:proofErr w:type="gramEnd"/>
+            <w:r>
+              <w:rPr>
+                <w:rFonts w:ascii="Calibri" w:hAnsi="Calibri" w:cs="Calibri"/>
+                <w:b w:val="0"/>
+                <w:bCs w:val="0"/>
+                <w:color w:val="000000"/>
+                <w:kern w:val="0"/>
+                <w:sz w:val="20"/>
+                <w:szCs w:val="20"/>
+                <w:lang w:eastAsia="pt-BR"/>
+              </w:rPr>
+              <w:t xml:space="preserve"> estava a documentação</w:t>
             </w:r>
           </w:p>
         </w:tc>
@@ -59528,7 +59557,31 @@
                 <w:lang w:eastAsia="pt-BR"/>
               </w:rPr>
               <w:lastRenderedPageBreak/>
-              <w:t>A utilização do BDD, sem as práticas de Gestão das Comunicações, seriam suficientes para a finalização bem sucedida do projeto? Justifique.</w:t>
+              <w:t xml:space="preserve">A utilização do BDD, sem as práticas de Gestão das Comunicações, seriam suficientes para a finalização </w:t>
+            </w:r>
+            <w:proofErr w:type="gramStart"/>
+            <w:r>
+              <w:rPr>
+                <w:rFonts w:ascii="Calibri" w:hAnsi="Calibri" w:cs="Calibri"/>
+                <w:color w:val="FFFFFF"/>
+                <w:kern w:val="0"/>
+                <w:sz w:val="20"/>
+                <w:szCs w:val="20"/>
+                <w:lang w:eastAsia="pt-BR"/>
+              </w:rPr>
+              <w:t>bem sucedida</w:t>
+            </w:r>
+            <w:proofErr w:type="gramEnd"/>
+            <w:r>
+              <w:rPr>
+                <w:rFonts w:ascii="Calibri" w:hAnsi="Calibri" w:cs="Calibri"/>
+                <w:color w:val="FFFFFF"/>
+                <w:kern w:val="0"/>
+                <w:sz w:val="20"/>
+                <w:szCs w:val="20"/>
+                <w:lang w:eastAsia="pt-BR"/>
+              </w:rPr>
+              <w:t xml:space="preserve"> do projeto? Justifique.</w:t>
             </w:r>
           </w:p>
         </w:tc>
@@ -59648,7 +59701,35 @@
                 <w:szCs w:val="20"/>
                 <w:lang w:eastAsia="pt-BR"/>
               </w:rPr>
-              <w:t>Não, a comunicação aliada a uma boa modelagem faz toda a diferença para um entrega bem sucedida e com o mínimo de retrabalho</w:t>
+              <w:t xml:space="preserve">Não, a comunicação aliada a uma boa modelagem faz toda a diferença para um entrega </w:t>
+            </w:r>
+            <w:proofErr w:type="gramStart"/>
+            <w:r>
+              <w:rPr>
+                <w:rFonts w:ascii="Calibri" w:hAnsi="Calibri" w:cs="Calibri"/>
+                <w:b w:val="0"/>
+                <w:bCs w:val="0"/>
+                <w:color w:val="000000"/>
+                <w:kern w:val="0"/>
+                <w:sz w:val="20"/>
+                <w:szCs w:val="20"/>
+                <w:lang w:eastAsia="pt-BR"/>
+              </w:rPr>
+              <w:t>bem sucedida</w:t>
+            </w:r>
+            <w:proofErr w:type="gramEnd"/>
+            <w:r>
+              <w:rPr>
+                <w:rFonts w:ascii="Calibri" w:hAnsi="Calibri" w:cs="Calibri"/>
+                <w:b w:val="0"/>
+                <w:bCs w:val="0"/>
+                <w:color w:val="000000"/>
+                <w:kern w:val="0"/>
+                <w:sz w:val="20"/>
+                <w:szCs w:val="20"/>
+                <w:lang w:eastAsia="pt-BR"/>
+              </w:rPr>
+              <w:t xml:space="preserve"> e com o mínimo de retrabalho</w:t>
             </w:r>
           </w:p>
         </w:tc>
@@ -59939,7 +60020,35 @@
                 <w:szCs w:val="20"/>
                 <w:lang w:eastAsia="pt-BR"/>
               </w:rPr>
-              <w:t xml:space="preserve">A modelagem de requisitos bem feita, facilita demais na entrega de um projeto, mas sem a gestão de comunicações, os </w:t>
+              <w:t xml:space="preserve">A modelagem de requisitos </w:t>
+            </w:r>
+            <w:proofErr w:type="gramStart"/>
+            <w:r>
+              <w:rPr>
+                <w:rFonts w:ascii="Calibri" w:hAnsi="Calibri" w:cs="Calibri"/>
+                <w:b w:val="0"/>
+                <w:bCs w:val="0"/>
+                <w:color w:val="000000"/>
+                <w:kern w:val="0"/>
+                <w:sz w:val="20"/>
+                <w:szCs w:val="20"/>
+                <w:lang w:eastAsia="pt-BR"/>
+              </w:rPr>
+              <w:t>bem feita</w:t>
+            </w:r>
+            <w:proofErr w:type="gramEnd"/>
+            <w:r>
+              <w:rPr>
+                <w:rFonts w:ascii="Calibri" w:hAnsi="Calibri" w:cs="Calibri"/>
+                <w:b w:val="0"/>
+                <w:bCs w:val="0"/>
+                <w:color w:val="000000"/>
+                <w:kern w:val="0"/>
+                <w:sz w:val="20"/>
+                <w:szCs w:val="20"/>
+                <w:lang w:eastAsia="pt-BR"/>
+              </w:rPr>
+              <w:t xml:space="preserve">, facilita demais na entrega de um projeto, mas sem a gestão de comunicações, os </w:t>
             </w:r>
             <w:proofErr w:type="spellStart"/>
             <w:r>
@@ -60010,7 +60119,7 @@
                     <pic:cNvPicPr/>
                   </pic:nvPicPr>
                   <pic:blipFill>
-                    <a:blip r:embed="rId39"/>
+                    <a:blip r:embed="rId40"/>
                     <a:stretch>
                       <a:fillRect/>
                     </a:stretch>
@@ -60214,57 +60323,6 @@
         <w:szCs w:val="24"/>
       </w:rPr>
     </w:pPr>
-    <w:r>
-      <w:rPr>
-        <w:rStyle w:val="Nmerodepgina"/>
-        <w:b w:val="0"/>
-        <w:bCs w:val="0"/>
-        <w:sz w:val="24"/>
-        <w:szCs w:val="24"/>
-      </w:rPr>
-      <w:fldChar w:fldCharType="begin"/>
-    </w:r>
-    <w:r>
-      <w:rPr>
-        <w:rStyle w:val="Nmerodepgina"/>
-        <w:b w:val="0"/>
-        <w:bCs w:val="0"/>
-        <w:sz w:val="24"/>
-        <w:szCs w:val="24"/>
-      </w:rPr>
-      <w:instrText xml:space="preserve"> PAGE </w:instrText>
-    </w:r>
-    <w:r>
-      <w:rPr>
-        <w:rStyle w:val="Nmerodepgina"/>
-        <w:b w:val="0"/>
-        <w:bCs w:val="0"/>
-        <w:sz w:val="24"/>
-        <w:szCs w:val="24"/>
-      </w:rPr>
-      <w:fldChar w:fldCharType="separate"/>
-    </w:r>
-    <w:r>
-      <w:rPr>
-        <w:rStyle w:val="Nmerodepgina"/>
-        <w:b w:val="0"/>
-        <w:bCs w:val="0"/>
-        <w:noProof/>
-        <w:sz w:val="24"/>
-        <w:szCs w:val="24"/>
-      </w:rPr>
-      <w:t>23</w:t>
-    </w:r>
-    <w:r>
-      <w:rPr>
-        <w:rStyle w:val="Nmerodepgina"/>
-        <w:b w:val="0"/>
-        <w:bCs w:val="0"/>
-        <w:sz w:val="24"/>
-        <w:szCs w:val="24"/>
-      </w:rPr>
-      <w:fldChar w:fldCharType="end"/>
-    </w:r>
   </w:p>
 </w:hdr>
 </file>
@@ -60333,6 +60391,93 @@
       </w:rPr>
       <w:fldChar w:fldCharType="end"/>
     </w:r>
+  </w:p>
+</w:hdr>
+</file>
+
+<file path=word/header5.xml><?xml version="1.0" encoding="utf-8"?>
+<w:hdr xmlns:wpc="http://schemas.microsoft.com/office/word/2010/wordprocessingCanvas" xmlns:cx="http://schemas.microsoft.com/office/drawing/2014/chartex" xmlns:cx1="http://schemas.microsoft.com/office/drawing/2015/9/8/chartex" xmlns:cx2="http://schemas.microsoft.com/office/drawing/2015/10/21/chartex" xmlns:cx3="http://schemas.microsoft.com/office/drawing/2016/5/9/chartex" xmlns:cx4="http://schemas.microsoft.com/office/drawing/2016/5/10/chartex" xmlns:cx5="http://schemas.microsoft.com/office/drawing/2016/5/11/chartex" xmlns:cx6="http://schemas.microsoft.com/office/drawing/2016/5/12/chartex" xmlns:cx7="http://schemas.microsoft.com/office/drawing/2016/5/13/chartex" xmlns:cx8="http://schemas.microsoft.com/office/drawing/2016/5/14/chartex" xmlns:mc="http://schemas.openxmlformats.org/markup-compatibility/2006" xmlns:aink="http://schemas.microsoft.com/office/drawing/2016/ink" xmlns:am3d="http://schemas.microsoft.com/office/drawing/2017/model3d" xmlns:o="urn:schemas-microsoft-com:office:office" xmlns:r="http://schemas.openxmlformats.org/officeDocument/2006/relationships" xmlns:m="http://schemas.openxmlformats.org/officeDocument/2006/math" xmlns:v="urn:schemas-microsoft-com:vml" xmlns:wp14="http://schemas.microsoft.com/office/word/2010/wordprocessingDrawing" xmlns:wp="http://schemas.openxmlformats.org/drawingml/2006/wordprocessingDrawing" xmlns:w10="urn:schemas-microsoft-com:office:word" xmlns:w="http://schemas.openxmlformats.org/wordprocessingml/2006/main" xmlns:w14="http://schemas.microsoft.com/office/word/2010/wordml" xmlns:w15="http://schemas.microsoft.com/office/word/2012/wordml" xmlns:w16cex="http://schemas.microsoft.com/office/word/2018/wordml/cex" xmlns:w16cid="http://schemas.microsoft.com/office/word/2016/wordml/cid" xmlns:w16="http://schemas.microsoft.com/office/word/2018/wordml" xmlns:w16se="http://schemas.microsoft.com/office/word/2015/wordml/symex" xmlns:wpg="http://schemas.microsoft.com/office/word/2010/wordprocessingGroup" xmlns:wpi="http://schemas.microsoft.com/office/word/2010/wordprocessingInk" xmlns:wne="http://schemas.microsoft.com/office/word/2006/wordml" xmlns:wps="http://schemas.microsoft.com/office/word/2010/wordprocessingShape" mc:Ignorable="w14 w15 w16se w16cid w16 w16cex wp14">
+  <w:sdt>
+    <w:sdtPr>
+      <w:id w:val="-1147512538"/>
+      <w:docPartObj>
+        <w:docPartGallery w:val="Page Numbers (Top of Page)"/>
+        <w:docPartUnique/>
+      </w:docPartObj>
+    </w:sdtPr>
+    <w:sdtEndPr>
+      <w:rPr>
+        <w:b w:val="0"/>
+        <w:bCs w:val="0"/>
+        <w:sz w:val="24"/>
+        <w:szCs w:val="24"/>
+      </w:rPr>
+    </w:sdtEndPr>
+    <w:sdtContent>
+      <w:p>
+        <w:pPr>
+          <w:pStyle w:val="Cabealho"/>
+          <w:jc w:val="right"/>
+        </w:pPr>
+        <w:r>
+          <w:rPr>
+            <w:b w:val="0"/>
+            <w:bCs w:val="0"/>
+            <w:sz w:val="24"/>
+            <w:szCs w:val="24"/>
+          </w:rPr>
+          <w:fldChar w:fldCharType="begin"/>
+        </w:r>
+        <w:r>
+          <w:rPr>
+            <w:b w:val="0"/>
+            <w:bCs w:val="0"/>
+            <w:sz w:val="24"/>
+            <w:szCs w:val="24"/>
+          </w:rPr>
+          <w:instrText>PAGE   \* MERGEFORMAT</w:instrText>
+        </w:r>
+        <w:r>
+          <w:rPr>
+            <w:b w:val="0"/>
+            <w:bCs w:val="0"/>
+            <w:sz w:val="24"/>
+            <w:szCs w:val="24"/>
+          </w:rPr>
+          <w:fldChar w:fldCharType="separate"/>
+        </w:r>
+        <w:r>
+          <w:rPr>
+            <w:b w:val="0"/>
+            <w:bCs w:val="0"/>
+            <w:sz w:val="24"/>
+            <w:szCs w:val="24"/>
+          </w:rPr>
+          <w:t>2</w:t>
+        </w:r>
+        <w:r>
+          <w:rPr>
+            <w:b w:val="0"/>
+            <w:bCs w:val="0"/>
+            <w:sz w:val="24"/>
+            <w:szCs w:val="24"/>
+          </w:rPr>
+          <w:fldChar w:fldCharType="end"/>
+        </w:r>
+      </w:p>
+    </w:sdtContent>
+  </w:sdt>
+  <w:p>
+    <w:pPr>
+      <w:pStyle w:val="Cabealho"/>
+      <w:jc w:val="right"/>
+      <w:rPr>
+        <w:b w:val="0"/>
+        <w:bCs w:val="0"/>
+        <w:sz w:val="24"/>
+        <w:szCs w:val="24"/>
+      </w:rPr>
+    </w:pPr>
   </w:p>
 </w:hdr>
 </file>
@@ -63292,6 +63437,7 @@
     <w:lsdException w:name="heading 7" w:qFormat="1"/>
     <w:lsdException w:name="heading 8" w:semiHidden="1" w:unhideWhenUsed="1" w:qFormat="1"/>
     <w:lsdException w:name="heading 9" w:semiHidden="1" w:unhideWhenUsed="1" w:qFormat="1"/>
+    <w:lsdException w:name="header" w:uiPriority="99"/>
     <w:lsdException w:name="caption" w:semiHidden="1" w:unhideWhenUsed="1" w:qFormat="1"/>
     <w:lsdException w:name="Title" w:uiPriority="10" w:qFormat="1"/>
     <w:lsdException w:name="Body Text" w:uiPriority="1" w:qFormat="1"/>
@@ -63649,6 +63795,8 @@
   <w:style w:type="paragraph" w:styleId="Cabealho">
     <w:name w:val="header"/>
     <w:basedOn w:val="Normal"/>
+    <w:link w:val="CabealhoChar"/>
+    <w:uiPriority w:val="99"/>
     <w:rsid w:val="00264390"/>
     <w:pPr>
       <w:tabs>
@@ -64074,6 +64222,22 @@
       <w:szCs w:val="24"/>
     </w:rPr>
   </w:style>
+  <w:style w:type="character" w:customStyle="1" w:styleId="CabealhoChar">
+    <w:name w:val="Cabeçalho Char"/>
+    <w:basedOn w:val="Fontepargpadro"/>
+    <w:link w:val="Cabealho"/>
+    <w:uiPriority w:val="99"/>
+    <w:rsid w:val="00ED77B0"/>
+    <w:rPr>
+      <w:rFonts w:ascii="Arial" w:hAnsi="Arial" w:cs="Arial"/>
+      <w:b/>
+      <w:bCs/>
+      <w:kern w:val="28"/>
+      <w:sz w:val="36"/>
+      <w:szCs w:val="36"/>
+      <w:lang w:eastAsia="en-US"/>
+    </w:rPr>
+  </w:style>
 </w:styles>
 </file>
 

</xml_diff>